<commit_message>
project, syllabus, schedule changes
</commit_message>
<xml_diff>
--- a/content/syllabus/MATH250_F22_syllabus.docx
+++ b/content/syllabus/MATH250_F22_syllabus.docx
@@ -1750,7 +1750,6 @@
           <w:color w:val="000000"/>
           <w:sz w:val="22"/>
           <w:szCs w:val="22"/>
-          <w:highlight w:val="yellow"/>
         </w:rPr>
         <w:t xml:space="preserve">Students will receive instructions in the first week of class for how to </w:t>
       </w:r>
@@ -1760,7 +1759,6 @@
           <w:color w:val="000000"/>
           <w:sz w:val="22"/>
           <w:szCs w:val="22"/>
-          <w:highlight w:val="yellow"/>
         </w:rPr>
         <w:t>set up an</w:t>
       </w:r>
@@ -1770,7 +1768,6 @@
           <w:color w:val="000000"/>
           <w:sz w:val="22"/>
           <w:szCs w:val="22"/>
-          <w:highlight w:val="yellow"/>
         </w:rPr>
         <w:t xml:space="preserve"> RStudio Cloud</w:t>
       </w:r>
@@ -1780,7 +1777,6 @@
           <w:color w:val="000000"/>
           <w:sz w:val="22"/>
           <w:szCs w:val="22"/>
-          <w:highlight w:val="yellow"/>
         </w:rPr>
         <w:t xml:space="preserve"> account.</w:t>
       </w:r>
@@ -2059,7 +2055,27 @@
           <w:sz w:val="22"/>
           <w:szCs w:val="22"/>
         </w:rPr>
-        <w:t xml:space="preserve">class. Then class-time will be dedicated to hands-on application exercises and group lab assignments. </w:t>
+        <w:t xml:space="preserve">class. Then </w:t>
+      </w:r>
+      <w:proofErr w:type="spellStart"/>
+      <w:r>
+        <w:rPr>
+          <w:rFonts w:ascii="Calibri Light" w:eastAsia="Calibri" w:hAnsi="Calibri Light" w:cs="Calibri Light"/>
+          <w:color w:val="000000"/>
+          <w:sz w:val="22"/>
+          <w:szCs w:val="22"/>
+        </w:rPr>
+        <w:t>classtime</w:t>
+      </w:r>
+      <w:proofErr w:type="spellEnd"/>
+      <w:r>
+        <w:rPr>
+          <w:rFonts w:ascii="Calibri Light" w:eastAsia="Calibri" w:hAnsi="Calibri Light" w:cs="Calibri Light"/>
+          <w:color w:val="000000"/>
+          <w:sz w:val="22"/>
+          <w:szCs w:val="22"/>
+        </w:rPr>
+        <w:t xml:space="preserve"> will be dedicated to hands-on application exercises and group lab assignments. </w:t>
       </w:r>
       <w:r>
         <w:rPr>
@@ -2826,7 +2842,25 @@
           <w:sz w:val="22"/>
           <w:szCs w:val="22"/>
         </w:rPr>
-        <w:t xml:space="preserve">. Teams of 3 will be assigned by the instructor and will rotate approximately every two weeks. Labs are due by class-time </w:t>
+        <w:t xml:space="preserve">. Teams of 3 will be assigned by the instructor and will rotate approximately every two weeks. Labs are due by </w:t>
+      </w:r>
+      <w:r>
+        <w:rPr>
+          <w:rFonts w:ascii="Calibri Light" w:eastAsia="Calibri" w:hAnsi="Calibri Light" w:cs="Calibri Light"/>
+          <w:color w:val="000000"/>
+          <w:sz w:val="22"/>
+          <w:szCs w:val="22"/>
+        </w:rPr>
+        <w:t>midnight</w:t>
+      </w:r>
+      <w:r>
+        <w:rPr>
+          <w:rFonts w:ascii="Calibri Light" w:eastAsia="Calibri" w:hAnsi="Calibri Light" w:cs="Calibri Light"/>
+          <w:color w:val="000000"/>
+          <w:sz w:val="22"/>
+          <w:szCs w:val="22"/>
+        </w:rPr>
+        <w:t xml:space="preserve"> </w:t>
       </w:r>
       <w:r>
         <w:rPr>
@@ -2963,7 +2997,25 @@
           <w:sz w:val="22"/>
           <w:szCs w:val="22"/>
         </w:rPr>
-        <w:t xml:space="preserve">Approximately every other week, an individual homework assignment will be due. Homework will be similar in nature to the labs but are to be completed on your own outside of class. You are still encouraged to work together, but homework will be submitted and graded individually. Homework will be assigned on Thursdays and due by class-time the following Thursday. </w:t>
+        <w:t xml:space="preserve">Approximately every other week, an individual homework assignment will be due. Homework will be similar in nature to the labs but are to be completed on your own outside of class. You are still encouraged to work together, but homework will be submitted and graded individually. Homework will be assigned on Thursdays and due by </w:t>
+      </w:r>
+      <w:r>
+        <w:rPr>
+          <w:rFonts w:ascii="Calibri Light" w:eastAsia="Calibri" w:hAnsi="Calibri Light" w:cs="Calibri Light"/>
+          <w:color w:val="000000"/>
+          <w:sz w:val="22"/>
+          <w:szCs w:val="22"/>
+        </w:rPr>
+        <w:t xml:space="preserve">midnight </w:t>
+      </w:r>
+      <w:r>
+        <w:rPr>
+          <w:rFonts w:ascii="Calibri Light" w:eastAsia="Calibri" w:hAnsi="Calibri Light" w:cs="Calibri Light"/>
+          <w:color w:val="000000"/>
+          <w:sz w:val="22"/>
+          <w:szCs w:val="22"/>
+        </w:rPr>
+        <w:t xml:space="preserve">the following Thursday. </w:t>
       </w:r>
       <w:r>
         <w:rPr>
@@ -3924,7 +3976,25 @@
           <w:sz w:val="22"/>
           <w:szCs w:val="22"/>
         </w:rPr>
-        <w:t>Homework                                      25%</w:t>
+        <w:t>Homework                                      2</w:t>
+      </w:r>
+      <w:r>
+        <w:rPr>
+          <w:rFonts w:ascii="Calibri Light" w:eastAsia="Calibri" w:hAnsi="Calibri Light" w:cs="Calibri Light"/>
+          <w:color w:val="000000"/>
+          <w:sz w:val="22"/>
+          <w:szCs w:val="22"/>
+        </w:rPr>
+        <w:t>0</w:t>
+      </w:r>
+      <w:r>
+        <w:rPr>
+          <w:rFonts w:ascii="Calibri Light" w:eastAsia="Calibri" w:hAnsi="Calibri Light" w:cs="Calibri Light"/>
+          <w:color w:val="000000"/>
+          <w:sz w:val="22"/>
+          <w:szCs w:val="22"/>
+        </w:rPr>
+        <w:t>%</w:t>
       </w:r>
     </w:p>
     <w:p>
@@ -3986,7 +4056,25 @@
           <w:sz w:val="22"/>
           <w:szCs w:val="22"/>
         </w:rPr>
-        <w:t>20%</w:t>
+        <w:t>2</w:t>
+      </w:r>
+      <w:r>
+        <w:rPr>
+          <w:rFonts w:ascii="Calibri Light" w:eastAsia="Calibri" w:hAnsi="Calibri Light" w:cs="Calibri Light"/>
+          <w:color w:val="000000"/>
+          <w:sz w:val="22"/>
+          <w:szCs w:val="22"/>
+        </w:rPr>
+        <w:t>5</w:t>
+      </w:r>
+      <w:r>
+        <w:rPr>
+          <w:rFonts w:ascii="Calibri Light" w:eastAsia="Calibri" w:hAnsi="Calibri Light" w:cs="Calibri Light"/>
+          <w:color w:val="000000"/>
+          <w:sz w:val="22"/>
+          <w:szCs w:val="22"/>
+        </w:rPr>
+        <w:t>%</w:t>
       </w:r>
     </w:p>
     <w:p>
@@ -5944,127 +6032,182 @@
     </w:p>
     <w:p>
       <w:pPr>
+        <w:rPr>
+          <w:rFonts w:ascii="Calibri Light" w:eastAsia="Calibri" w:hAnsi="Calibri Light" w:cs="Calibri Light"/>
+          <w:color w:val="000000"/>
+          <w:sz w:val="22"/>
+          <w:szCs w:val="22"/>
+        </w:rPr>
+      </w:pPr>
+      <w:proofErr w:type="spellStart"/>
+      <w:r>
+        <w:rPr>
+          <w:rFonts w:ascii="Calibri Light" w:hAnsi="Calibri Light" w:cs="Calibri Light"/>
+          <w:color w:val="000000" w:themeColor="text1"/>
+          <w:sz w:val="22"/>
+          <w:szCs w:val="22"/>
+          <w:shd w:val="clear" w:color="auto" w:fill="FCFCFC"/>
+        </w:rPr>
+        <w:t>Çetinkaya-Rundel</w:t>
+      </w:r>
+      <w:proofErr w:type="spellEnd"/>
+      <w:r>
+        <w:rPr>
+          <w:rFonts w:ascii="Calibri Light" w:hAnsi="Calibri Light" w:cs="Calibri Light"/>
+          <w:color w:val="000000" w:themeColor="text1"/>
+          <w:sz w:val="22"/>
+          <w:szCs w:val="22"/>
+          <w:shd w:val="clear" w:color="auto" w:fill="FCFCFC"/>
+        </w:rPr>
+        <w:t xml:space="preserve">, M. &amp; </w:t>
+      </w:r>
+      <w:r>
+        <w:rPr>
+          <w:rFonts w:ascii="Calibri Light" w:hAnsi="Calibri Light" w:cs="Calibri Light"/>
+          <w:color w:val="000000" w:themeColor="text1"/>
+          <w:sz w:val="22"/>
+          <w:szCs w:val="22"/>
+          <w:shd w:val="clear" w:color="auto" w:fill="FCFCFC"/>
+        </w:rPr>
+        <w:t>Hardin</w:t>
+      </w:r>
+      <w:r>
+        <w:rPr>
+          <w:rFonts w:ascii="Calibri Light" w:hAnsi="Calibri Light" w:cs="Calibri Light"/>
+          <w:color w:val="000000" w:themeColor="text1"/>
+          <w:sz w:val="22"/>
+          <w:szCs w:val="22"/>
+          <w:shd w:val="clear" w:color="auto" w:fill="FCFCFC"/>
+        </w:rPr>
+        <w:t xml:space="preserve">, J. Introduction to Modern Statistics. </w:t>
+      </w:r>
+      <w:r>
+        <w:rPr>
+          <w:rFonts w:ascii="Calibri Light" w:hAnsi="Calibri Light" w:cs="Calibri Light"/>
+          <w:color w:val="000000" w:themeColor="text1"/>
+          <w:sz w:val="22"/>
+          <w:szCs w:val="22"/>
+          <w:shd w:val="clear" w:color="auto" w:fill="FCFCFC"/>
+        </w:rPr>
+        <w:t>https://openintro-ims.netlify.app</w:t>
+      </w:r>
+    </w:p>
+    <w:p>
+      <w:pPr>
         <w:jc w:val="both"/>
         <w:rPr>
           <w:rFonts w:ascii="Calibri Light" w:eastAsia="Calibri" w:hAnsi="Calibri Light" w:cs="Calibri Light"/>
           <w:color w:val="000000"/>
           <w:sz w:val="22"/>
           <w:szCs w:val="22"/>
-          <w:highlight w:val="yellow"/>
-        </w:rPr>
-      </w:pPr>
-      <w:r>
-        <w:rPr>
-          <w:rFonts w:ascii="Calibri Light" w:eastAsia="Calibri" w:hAnsi="Calibri Light" w:cs="Calibri Light"/>
-          <w:color w:val="000000"/>
-          <w:sz w:val="22"/>
-          <w:szCs w:val="22"/>
-          <w:highlight w:val="yellow"/>
-        </w:rPr>
-        <w:t xml:space="preserve">Diez, D., </w:t>
+        </w:rPr>
+      </w:pPr>
+    </w:p>
+    <w:p>
+      <w:pPr>
+        <w:rPr>
+          <w:rFonts w:ascii="Calibri Light" w:hAnsi="Calibri Light" w:cs="Calibri Light"/>
+          <w:sz w:val="22"/>
+          <w:szCs w:val="22"/>
+        </w:rPr>
+      </w:pPr>
+      <w:r>
+        <w:rPr>
+          <w:rFonts w:ascii="Calibri Light" w:hAnsi="Calibri Light" w:cs="Calibri Light"/>
+          <w:color w:val="000000"/>
+          <w:sz w:val="22"/>
+          <w:szCs w:val="22"/>
+          <w:shd w:val="clear" w:color="auto" w:fill="FFFFFF"/>
+        </w:rPr>
+        <w:t>Kuhn M, Wickham H (2020).</w:t>
+      </w:r>
+      <w:r>
+        <w:rPr>
+          <w:rStyle w:val="apple-converted-space"/>
+          <w:rFonts w:ascii="Calibri Light" w:hAnsi="Calibri Light" w:cs="Calibri Light"/>
+          <w:color w:val="000000"/>
+          <w:sz w:val="22"/>
+          <w:szCs w:val="22"/>
+          <w:shd w:val="clear" w:color="auto" w:fill="FFFFFF"/>
+        </w:rPr>
+        <w:t> </w:t>
       </w:r>
       <w:proofErr w:type="spellStart"/>
       <w:r>
         <w:rPr>
-          <w:rFonts w:ascii="Calibri Light" w:eastAsia="Calibri" w:hAnsi="Calibri Light" w:cs="Calibri Light"/>
-          <w:color w:val="000000"/>
-          <w:sz w:val="22"/>
-          <w:szCs w:val="22"/>
-          <w:highlight w:val="yellow"/>
-        </w:rPr>
-        <w:t>Çetinkaya-Rundel</w:t>
+          <w:rStyle w:val="Emphasis"/>
+          <w:rFonts w:ascii="Calibri Light" w:hAnsi="Calibri Light" w:cs="Calibri Light"/>
+          <w:color w:val="000000"/>
+          <w:sz w:val="22"/>
+          <w:szCs w:val="22"/>
+        </w:rPr>
+        <w:t>Tidymodels</w:t>
       </w:r>
       <w:proofErr w:type="spellEnd"/>
       <w:r>
         <w:rPr>
-          <w:rFonts w:ascii="Calibri Light" w:eastAsia="Calibri" w:hAnsi="Calibri Light" w:cs="Calibri Light"/>
-          <w:color w:val="000000"/>
-          <w:sz w:val="22"/>
-          <w:szCs w:val="22"/>
-          <w:highlight w:val="yellow"/>
-        </w:rPr>
-        <w:t xml:space="preserve">, M., &amp; Barr, C.D. (2019). </w:t>
+          <w:rStyle w:val="Emphasis"/>
+          <w:rFonts w:ascii="Calibri Light" w:hAnsi="Calibri Light" w:cs="Calibri Light"/>
+          <w:color w:val="000000"/>
+          <w:sz w:val="22"/>
+          <w:szCs w:val="22"/>
+        </w:rPr>
+        <w:t xml:space="preserve">: a collection of packages for modeling and machine learning using </w:t>
       </w:r>
       <w:proofErr w:type="spellStart"/>
       <w:r>
         <w:rPr>
-          <w:rFonts w:ascii="Calibri Light" w:eastAsia="Calibri" w:hAnsi="Calibri Light" w:cs="Calibri Light"/>
-          <w:color w:val="000000"/>
-          <w:sz w:val="22"/>
-          <w:szCs w:val="22"/>
-          <w:highlight w:val="yellow"/>
-        </w:rPr>
-        <w:t>OpenIntro</w:t>
+          <w:rStyle w:val="Emphasis"/>
+          <w:rFonts w:ascii="Calibri Light" w:hAnsi="Calibri Light" w:cs="Calibri Light"/>
+          <w:color w:val="000000"/>
+          <w:sz w:val="22"/>
+          <w:szCs w:val="22"/>
+        </w:rPr>
+        <w:t>tidyverse</w:t>
       </w:r>
       <w:proofErr w:type="spellEnd"/>
       <w:r>
         <w:rPr>
-          <w:rFonts w:ascii="Calibri Light" w:eastAsia="Calibri" w:hAnsi="Calibri Light" w:cs="Calibri Light"/>
-          <w:color w:val="000000"/>
-          <w:sz w:val="22"/>
-          <w:szCs w:val="22"/>
-          <w:highlight w:val="yellow"/>
-        </w:rPr>
-        <w:t xml:space="preserve"> Statistics (4</w:t>
-      </w:r>
-      <w:r>
-        <w:rPr>
-          <w:rFonts w:ascii="Calibri Light" w:eastAsia="Calibri" w:hAnsi="Calibri Light" w:cs="Calibri Light"/>
-          <w:color w:val="000000"/>
-          <w:sz w:val="22"/>
-          <w:szCs w:val="22"/>
-          <w:highlight w:val="yellow"/>
-          <w:vertAlign w:val="superscript"/>
-        </w:rPr>
-        <w:t>th</w:t>
-      </w:r>
-      <w:r>
-        <w:rPr>
-          <w:rFonts w:ascii="Calibri Light" w:eastAsia="Calibri" w:hAnsi="Calibri Light" w:cs="Calibri Light"/>
-          <w:color w:val="000000"/>
-          <w:sz w:val="22"/>
-          <w:szCs w:val="22"/>
-          <w:highlight w:val="yellow"/>
-        </w:rPr>
-        <w:t xml:space="preserve"> ed.) </w:t>
-      </w:r>
-      <w:hyperlink r:id="rId17">
+          <w:rStyle w:val="Emphasis"/>
+          <w:rFonts w:ascii="Calibri Light" w:hAnsi="Calibri Light" w:cs="Calibri Light"/>
+          <w:color w:val="000000"/>
+          <w:sz w:val="22"/>
+          <w:szCs w:val="22"/>
+        </w:rPr>
+        <w:t xml:space="preserve"> principles.</w:t>
+      </w:r>
+      <w:r>
+        <w:rPr>
+          <w:rFonts w:ascii="Calibri Light" w:hAnsi="Calibri Light" w:cs="Calibri Light"/>
+          <w:color w:val="000000"/>
+          <w:sz w:val="22"/>
+          <w:szCs w:val="22"/>
+          <w:shd w:val="clear" w:color="auto" w:fill="FFFFFF"/>
+        </w:rPr>
+        <w:t xml:space="preserve"> </w:t>
+      </w:r>
+      <w:hyperlink r:id="rId17" w:history="1">
         <w:r>
           <w:rPr>
-            <w:rFonts w:ascii="Calibri Light" w:eastAsia="Calibri" w:hAnsi="Calibri Light" w:cs="Calibri Light"/>
-            <w:color w:val="000000"/>
+            <w:rStyle w:val="Hyperlink"/>
+            <w:rFonts w:ascii="Calibri Light" w:hAnsi="Calibri Light" w:cs="Calibri Light"/>
             <w:sz w:val="22"/>
             <w:szCs w:val="22"/>
-            <w:highlight w:val="yellow"/>
-            <w:u w:val="single"/>
+            <w:shd w:val="clear" w:color="auto" w:fill="FFFFFF"/>
           </w:rPr>
-          <w:t>openintro.org/</w:t>
-        </w:r>
-        <w:proofErr w:type="spellStart"/>
-        <w:r>
-          <w:rPr>
-            <w:rFonts w:ascii="Calibri Light" w:eastAsia="Calibri" w:hAnsi="Calibri Light" w:cs="Calibri Light"/>
-            <w:color w:val="000000"/>
-            <w:sz w:val="22"/>
-            <w:szCs w:val="22"/>
-            <w:highlight w:val="yellow"/>
-            <w:u w:val="single"/>
-          </w:rPr>
-          <w:t>os</w:t>
-        </w:r>
-        <w:proofErr w:type="spellEnd"/>
-        <w:r>
-          <w:rPr>
-            <w:rFonts w:ascii="Calibri Light" w:eastAsia="Calibri" w:hAnsi="Calibri Light" w:cs="Calibri Light"/>
-            <w:color w:val="000000"/>
-            <w:sz w:val="22"/>
-            <w:szCs w:val="22"/>
-            <w:highlight w:val="yellow"/>
-            <w:u w:val="single"/>
-          </w:rPr>
-          <w:t>.</w:t>
+          <w:t>https://www.tidymodels.org</w:t>
         </w:r>
       </w:hyperlink>
+      <w:r>
+        <w:rPr>
+          <w:rFonts w:ascii="Calibri Light" w:hAnsi="Calibri Light" w:cs="Calibri Light"/>
+          <w:color w:val="000000"/>
+          <w:sz w:val="22"/>
+          <w:szCs w:val="22"/>
+          <w:shd w:val="clear" w:color="auto" w:fill="FFFFFF"/>
+        </w:rPr>
+        <w:t>.</w:t>
+      </w:r>
     </w:p>
     <w:p>
       <w:pPr>
@@ -6074,7 +6217,6 @@
           <w:color w:val="000000"/>
           <w:sz w:val="22"/>
           <w:szCs w:val="22"/>
-          <w:highlight w:val="yellow"/>
         </w:rPr>
       </w:pPr>
     </w:p>
@@ -6086,16 +6228,14 @@
           <w:color w:val="000000"/>
           <w:sz w:val="22"/>
           <w:szCs w:val="22"/>
-          <w:highlight w:val="yellow"/>
-        </w:rPr>
-      </w:pPr>
-      <w:r>
-        <w:rPr>
-          <w:rFonts w:ascii="Calibri Light" w:eastAsia="Calibri" w:hAnsi="Calibri Light" w:cs="Calibri Light"/>
-          <w:color w:val="000000"/>
-          <w:sz w:val="22"/>
-          <w:szCs w:val="22"/>
-          <w:highlight w:val="yellow"/>
+        </w:rPr>
+      </w:pPr>
+      <w:r>
+        <w:rPr>
+          <w:rFonts w:ascii="Calibri Light" w:eastAsia="Calibri" w:hAnsi="Calibri Light" w:cs="Calibri Light"/>
+          <w:color w:val="000000"/>
+          <w:sz w:val="22"/>
+          <w:szCs w:val="22"/>
         </w:rPr>
         <w:t xml:space="preserve">Tipton, E., Kuyper, A.M., Fitzgerald, K.G. – Adapted from Kim, A.Y. &amp; </w:t>
       </w:r>
@@ -6106,7 +6246,6 @@
           <w:color w:val="000000"/>
           <w:sz w:val="22"/>
           <w:szCs w:val="22"/>
-          <w:highlight w:val="yellow"/>
         </w:rPr>
         <w:t>Ismay</w:t>
       </w:r>
@@ -6117,7 +6256,6 @@
           <w:color w:val="000000"/>
           <w:sz w:val="22"/>
           <w:szCs w:val="22"/>
-          <w:highlight w:val="yellow"/>
         </w:rPr>
         <w:t xml:space="preserve">, C. Introduction to Statistics and Data Science: A </w:t>
       </w:r>
@@ -6128,7 +6266,6 @@
           <w:color w:val="000000"/>
           <w:sz w:val="22"/>
           <w:szCs w:val="22"/>
-          <w:highlight w:val="yellow"/>
         </w:rPr>
         <w:t>moderndive</w:t>
       </w:r>
@@ -6139,7 +6276,6 @@
           <w:color w:val="000000"/>
           <w:sz w:val="22"/>
           <w:szCs w:val="22"/>
-          <w:highlight w:val="yellow"/>
         </w:rPr>
         <w:t xml:space="preserve"> into R and the </w:t>
       </w:r>
@@ -6150,7 +6286,6 @@
           <w:color w:val="000000"/>
           <w:sz w:val="22"/>
           <w:szCs w:val="22"/>
-          <w:highlight w:val="yellow"/>
         </w:rPr>
         <w:t>tidyverse</w:t>
       </w:r>
@@ -6161,7 +6296,6 @@
           <w:color w:val="000000"/>
           <w:sz w:val="22"/>
           <w:szCs w:val="22"/>
-          <w:highlight w:val="yellow"/>
         </w:rPr>
         <w:t xml:space="preserve">. </w:t>
       </w:r>
@@ -6172,7 +6306,6 @@
             <w:color w:val="000000"/>
             <w:sz w:val="22"/>
             <w:szCs w:val="22"/>
-            <w:highlight w:val="yellow"/>
             <w:u w:val="single"/>
           </w:rPr>
           <w:t>https://nustat.github.io/intro-stat-ds/index.html</w:t>
@@ -6187,7 +6320,6 @@
           <w:color w:val="000000"/>
           <w:sz w:val="22"/>
           <w:szCs w:val="22"/>
-          <w:highlight w:val="yellow"/>
         </w:rPr>
       </w:pPr>
     </w:p>
@@ -6207,7 +6339,6 @@
           <w:color w:val="000000"/>
           <w:sz w:val="22"/>
           <w:szCs w:val="22"/>
-          <w:highlight w:val="yellow"/>
         </w:rPr>
         <w:t xml:space="preserve">Wickham, H. &amp; </w:t>
       </w:r>
@@ -6218,7 +6349,6 @@
           <w:color w:val="000000"/>
           <w:sz w:val="22"/>
           <w:szCs w:val="22"/>
-          <w:highlight w:val="yellow"/>
         </w:rPr>
         <w:t>Grolemund</w:t>
       </w:r>
@@ -6229,7 +6359,6 @@
           <w:color w:val="000000"/>
           <w:sz w:val="22"/>
           <w:szCs w:val="22"/>
-          <w:highlight w:val="yellow"/>
         </w:rPr>
         <w:t xml:space="preserve">, G. (2017). R for Data Science. O’Reilly Media. </w:t>
       </w:r>
@@ -6240,7 +6369,6 @@
             <w:color w:val="000000"/>
             <w:sz w:val="22"/>
             <w:szCs w:val="22"/>
-            <w:highlight w:val="yellow"/>
             <w:u w:val="single"/>
           </w:rPr>
           <w:t>https://r4ds.had.co.nz</w:t>
@@ -6409,7 +6537,16 @@
                 <w:sz w:val="20"/>
                 <w:szCs w:val="20"/>
               </w:rPr>
-              <w:t>Prep material/topics</w:t>
+              <w:t>T</w:t>
+            </w:r>
+            <w:r>
+              <w:rPr>
+                <w:rFonts w:ascii="Calibri Light" w:eastAsia="Calibri" w:hAnsi="Calibri Light" w:cs="Calibri Light"/>
+                <w:color w:val="000000"/>
+                <w:sz w:val="20"/>
+                <w:szCs w:val="20"/>
+              </w:rPr>
+              <w:t>opics</w:t>
             </w:r>
           </w:p>
         </w:tc>
@@ -7673,7 +7810,16 @@
                 <w:sz w:val="20"/>
                 <w:szCs w:val="20"/>
               </w:rPr>
-              <w:t>NA (Exam 1)</w:t>
+              <w:t>NA</w:t>
+            </w:r>
+            <w:r>
+              <w:rPr>
+                <w:rFonts w:ascii="Calibri Light" w:eastAsia="Calibri" w:hAnsi="Calibri Light" w:cs="Calibri Light"/>
+                <w:color w:val="000000"/>
+                <w:sz w:val="20"/>
+                <w:szCs w:val="20"/>
+              </w:rPr>
+              <w:t xml:space="preserve"> (Exam 1)</w:t>
             </w:r>
           </w:p>
         </w:tc>

</xml_diff>

<commit_message>
schedule changes to reflect dataviz cut/re-org
</commit_message>
<xml_diff>
--- a/content/syllabus/MATH250_F22_syllabus.docx
+++ b/content/syllabus/MATH250_F22_syllabus.docx
@@ -4972,7 +4972,6 @@
               <w:id w:val="-1310860917"/>
               <w:showingPlcHdr/>
             </w:sdtPr>
-            <w:sdtEndPr/>
             <w:sdtContent>
               <w:r>
                 <w:rPr>
@@ -5185,7 +5184,6 @@
           <w:tag w:val="goog_rdk_12"/>
           <w:id w:val="-1487551566"/>
         </w:sdtPr>
-        <w:sdtEndPr/>
         <w:sdtContent>
           <w:ins w:id="1" w:author="Microsoft Office User" w:date="2021-08-20T12:05:00Z">
             <w:r>
@@ -5213,6 +5211,15 @@
               </w:rPr>
               <w:instrText>HYPERLINK "mailto:kfitzgerald@apu.edu"</w:instrText>
             </w:r>
+          </w:ins>
+          <w:r>
+            <w:rPr>
+              <w:rFonts w:ascii="Calibri Light" w:hAnsi="Calibri Light" w:cs="Calibri Light"/>
+              <w:sz w:val="22"/>
+              <w:szCs w:val="22"/>
+            </w:rPr>
+          </w:r>
+          <w:ins w:id="2" w:author="Microsoft Office User" w:date="2021-08-20T12:05:00Z">
             <w:r>
               <w:rPr>
                 <w:rFonts w:ascii="Calibri Light" w:hAnsi="Calibri Light" w:cs="Calibri Light"/>
@@ -5262,7 +5269,6 @@
           <w:id w:val="-216674481"/>
           <w:showingPlcHdr/>
         </w:sdtPr>
-        <w:sdtEndPr/>
         <w:sdtContent>
           <w:r>
             <w:rPr>
@@ -6059,37 +6065,7 @@
           <w:szCs w:val="22"/>
           <w:shd w:val="clear" w:color="auto" w:fill="FCFCFC"/>
         </w:rPr>
-        <w:t xml:space="preserve">, M. &amp; </w:t>
-      </w:r>
-      <w:r>
-        <w:rPr>
-          <w:rFonts w:ascii="Calibri Light" w:hAnsi="Calibri Light" w:cs="Calibri Light"/>
-          <w:color w:val="000000" w:themeColor="text1"/>
-          <w:sz w:val="22"/>
-          <w:szCs w:val="22"/>
-          <w:shd w:val="clear" w:color="auto" w:fill="FCFCFC"/>
-        </w:rPr>
-        <w:t>Hardin</w:t>
-      </w:r>
-      <w:r>
-        <w:rPr>
-          <w:rFonts w:ascii="Calibri Light" w:hAnsi="Calibri Light" w:cs="Calibri Light"/>
-          <w:color w:val="000000" w:themeColor="text1"/>
-          <w:sz w:val="22"/>
-          <w:szCs w:val="22"/>
-          <w:shd w:val="clear" w:color="auto" w:fill="FCFCFC"/>
-        </w:rPr>
-        <w:t xml:space="preserve">, J. Introduction to Modern Statistics. </w:t>
-      </w:r>
-      <w:r>
-        <w:rPr>
-          <w:rFonts w:ascii="Calibri Light" w:hAnsi="Calibri Light" w:cs="Calibri Light"/>
-          <w:color w:val="000000" w:themeColor="text1"/>
-          <w:sz w:val="22"/>
-          <w:szCs w:val="22"/>
-          <w:shd w:val="clear" w:color="auto" w:fill="FCFCFC"/>
-        </w:rPr>
-        <w:t>https://openintro-ims.netlify.app</w:t>
+        <w:t>, M. &amp; Hardin, J. Introduction to Modern Statistics. https://openintro-ims.netlify.app</w:t>
       </w:r>
     </w:p>
     <w:p>
@@ -7357,6 +7333,7 @@
           <w:p>
             <w:pPr>
               <w:rPr>
+                <w:del w:id="3" w:author="Microsoft Office User" w:date="2022-07-09T21:14:00Z"/>
                 <w:rFonts w:ascii="Calibri Light" w:eastAsia="Calibri" w:hAnsi="Calibri Light" w:cs="Calibri Light"/>
                 <w:bCs/>
                 <w:color w:val="000000"/>
@@ -7385,16 +7362,18 @@
                 <w:szCs w:val="20"/>
               </w:rPr>
             </w:pPr>
-            <w:r>
-              <w:rPr>
-                <w:rFonts w:ascii="Calibri Light" w:eastAsia="Calibri" w:hAnsi="Calibri Light" w:cs="Calibri Light"/>
-                <w:bCs/>
-                <w:color w:val="000000"/>
-                <w:sz w:val="20"/>
-                <w:szCs w:val="20"/>
-              </w:rPr>
-              <w:t>Spatial data</w:t>
-            </w:r>
+            <w:del w:id="4" w:author="Microsoft Office User" w:date="2022-07-09T21:14:00Z">
+              <w:r>
+                <w:rPr>
+                  <w:rFonts w:ascii="Calibri Light" w:eastAsia="Calibri" w:hAnsi="Calibri Light" w:cs="Calibri Light"/>
+                  <w:bCs/>
+                  <w:color w:val="000000"/>
+                  <w:sz w:val="20"/>
+                  <w:szCs w:val="20"/>
+                </w:rPr>
+                <w:delText>Spatial data</w:delText>
+              </w:r>
+            </w:del>
           </w:p>
         </w:tc>
         <w:tc>
@@ -7797,30 +7776,65 @@
           <w:p>
             <w:pPr>
               <w:rPr>
-                <w:rFonts w:ascii="Calibri Light" w:eastAsia="Calibri" w:hAnsi="Calibri Light" w:cs="Calibri Light"/>
-                <w:color w:val="000000"/>
-                <w:sz w:val="20"/>
-                <w:szCs w:val="20"/>
-              </w:rPr>
-            </w:pPr>
-            <w:r>
-              <w:rPr>
-                <w:rFonts w:ascii="Calibri Light" w:eastAsia="Calibri" w:hAnsi="Calibri Light" w:cs="Calibri Light"/>
-                <w:color w:val="000000"/>
-                <w:sz w:val="20"/>
-                <w:szCs w:val="20"/>
-              </w:rPr>
-              <w:t>NA</w:t>
-            </w:r>
-            <w:r>
-              <w:rPr>
-                <w:rFonts w:ascii="Calibri Light" w:eastAsia="Calibri" w:hAnsi="Calibri Light" w:cs="Calibri Light"/>
-                <w:color w:val="000000"/>
-                <w:sz w:val="20"/>
-                <w:szCs w:val="20"/>
-              </w:rPr>
-              <w:t xml:space="preserve"> (Exam 1)</w:t>
-            </w:r>
+                <w:ins w:id="5" w:author="Microsoft Office User" w:date="2022-07-09T20:38:00Z"/>
+                <w:rFonts w:ascii="Calibri Light" w:eastAsia="Calibri" w:hAnsi="Calibri Light" w:cs="Calibri Light"/>
+                <w:color w:val="000000"/>
+                <w:sz w:val="20"/>
+                <w:szCs w:val="20"/>
+              </w:rPr>
+            </w:pPr>
+            <w:ins w:id="6" w:author="Microsoft Office User" w:date="2022-07-09T20:38:00Z">
+              <w:r>
+                <w:rPr>
+                  <w:rFonts w:ascii="Calibri Light" w:eastAsia="Calibri" w:hAnsi="Calibri Light" w:cs="Calibri Light"/>
+                  <w:color w:val="000000"/>
+                  <w:sz w:val="20"/>
+                  <w:szCs w:val="20"/>
+                </w:rPr>
+                <w:t>Scientific Practice</w:t>
+              </w:r>
+            </w:ins>
+          </w:p>
+          <w:p>
+            <w:pPr>
+              <w:rPr>
+                <w:rFonts w:ascii="Calibri Light" w:eastAsia="Calibri" w:hAnsi="Calibri Light" w:cs="Calibri Light"/>
+                <w:color w:val="000000"/>
+                <w:sz w:val="20"/>
+                <w:szCs w:val="20"/>
+              </w:rPr>
+            </w:pPr>
+            <w:ins w:id="7" w:author="Microsoft Office User" w:date="2022-07-09T20:38:00Z">
+              <w:r>
+                <w:rPr>
+                  <w:rFonts w:ascii="Calibri Light" w:eastAsia="Calibri" w:hAnsi="Calibri Light" w:cs="Calibri Light"/>
+                  <w:color w:val="000000"/>
+                  <w:sz w:val="20"/>
+                  <w:szCs w:val="20"/>
+                </w:rPr>
+                <w:t>Data Science Workflow</w:t>
+              </w:r>
+            </w:ins>
+            <w:del w:id="8" w:author="Microsoft Office User" w:date="2022-07-09T20:38:00Z">
+              <w:r>
+                <w:rPr>
+                  <w:rFonts w:ascii="Calibri Light" w:eastAsia="Calibri" w:hAnsi="Calibri Light" w:cs="Calibri Light"/>
+                  <w:color w:val="000000"/>
+                  <w:sz w:val="20"/>
+                  <w:szCs w:val="20"/>
+                </w:rPr>
+                <w:delText>NA</w:delText>
+              </w:r>
+              <w:r>
+                <w:rPr>
+                  <w:rFonts w:ascii="Calibri Light" w:eastAsia="Calibri" w:hAnsi="Calibri Light" w:cs="Calibri Light"/>
+                  <w:color w:val="000000"/>
+                  <w:sz w:val="20"/>
+                  <w:szCs w:val="20"/>
+                </w:rPr>
+                <w:delText xml:space="preserve"> (Exam 1)</w:delText>
+              </w:r>
+            </w:del>
           </w:p>
         </w:tc>
         <w:tc>
@@ -7842,15 +7856,28 @@
                 <w:szCs w:val="20"/>
               </w:rPr>
             </w:pPr>
-            <w:r>
-              <w:rPr>
-                <w:rFonts w:ascii="Calibri Light" w:eastAsia="Calibri" w:hAnsi="Calibri Light" w:cs="Calibri Light"/>
-                <w:color w:val="000000"/>
-                <w:sz w:val="20"/>
-                <w:szCs w:val="20"/>
-              </w:rPr>
-              <w:t>AE 06</w:t>
-            </w:r>
+            <w:del w:id="9" w:author="Microsoft Office User" w:date="2022-07-09T21:11:00Z">
+              <w:r>
+                <w:rPr>
+                  <w:rFonts w:ascii="Calibri Light" w:eastAsia="Calibri" w:hAnsi="Calibri Light" w:cs="Calibri Light"/>
+                  <w:color w:val="000000"/>
+                  <w:sz w:val="20"/>
+                  <w:szCs w:val="20"/>
+                </w:rPr>
+                <w:delText>AE 06</w:delText>
+              </w:r>
+            </w:del>
+            <w:ins w:id="10" w:author="Microsoft Office User" w:date="2022-07-09T21:11:00Z">
+              <w:r>
+                <w:rPr>
+                  <w:rFonts w:ascii="Calibri Light" w:eastAsia="Calibri" w:hAnsi="Calibri Light" w:cs="Calibri Light"/>
+                  <w:color w:val="000000"/>
+                  <w:sz w:val="20"/>
+                  <w:szCs w:val="20"/>
+                </w:rPr>
+                <w:t>Project Work Session</w:t>
+              </w:r>
+            </w:ins>
           </w:p>
         </w:tc>
         <w:tc>
@@ -8005,40 +8032,65 @@
           <w:p>
             <w:pPr>
               <w:rPr>
-                <w:rFonts w:ascii="Calibri Light" w:eastAsia="Calibri" w:hAnsi="Calibri Light" w:cs="Calibri Light"/>
-                <w:color w:val="000000"/>
-                <w:sz w:val="20"/>
-                <w:szCs w:val="20"/>
-              </w:rPr>
-            </w:pPr>
-            <w:r>
-              <w:rPr>
-                <w:rFonts w:ascii="Calibri Light" w:eastAsia="Calibri" w:hAnsi="Calibri Light" w:cs="Calibri Light"/>
-                <w:color w:val="000000"/>
-                <w:sz w:val="20"/>
-                <w:szCs w:val="20"/>
-              </w:rPr>
-              <w:t>Scientific Practice</w:t>
-            </w:r>
-          </w:p>
-          <w:p>
-            <w:pPr>
-              <w:rPr>
-                <w:rFonts w:ascii="Calibri Light" w:eastAsia="Calibri" w:hAnsi="Calibri Light" w:cs="Calibri Light"/>
-                <w:color w:val="000000"/>
-                <w:sz w:val="20"/>
-                <w:szCs w:val="20"/>
-              </w:rPr>
-            </w:pPr>
-            <w:r>
-              <w:rPr>
-                <w:rFonts w:ascii="Calibri Light" w:eastAsia="Calibri" w:hAnsi="Calibri Light" w:cs="Calibri Light"/>
-                <w:color w:val="000000"/>
-                <w:sz w:val="20"/>
-                <w:szCs w:val="20"/>
-              </w:rPr>
-              <w:t>Data Science Workflow</w:t>
-            </w:r>
+                <w:del w:id="11" w:author="Microsoft Office User" w:date="2022-07-09T20:38:00Z"/>
+                <w:rFonts w:ascii="Calibri Light" w:eastAsia="Calibri" w:hAnsi="Calibri Light" w:cs="Calibri Light"/>
+                <w:color w:val="000000"/>
+                <w:sz w:val="20"/>
+                <w:szCs w:val="20"/>
+              </w:rPr>
+            </w:pPr>
+            <w:ins w:id="12" w:author="Microsoft Office User" w:date="2022-07-09T20:38:00Z">
+              <w:r>
+                <w:rPr>
+                  <w:rFonts w:ascii="Calibri Light" w:eastAsia="Calibri" w:hAnsi="Calibri Light" w:cs="Calibri Light"/>
+                  <w:color w:val="000000"/>
+                  <w:sz w:val="20"/>
+                  <w:szCs w:val="20"/>
+                </w:rPr>
+                <w:t>Data Ethics</w:t>
+              </w:r>
+              <w:r>
+                <w:rPr>
+                  <w:rFonts w:ascii="Calibri Light" w:eastAsia="Calibri" w:hAnsi="Calibri Light" w:cs="Calibri Light"/>
+                  <w:color w:val="000000"/>
+                  <w:sz w:val="20"/>
+                  <w:szCs w:val="20"/>
+                </w:rPr>
+                <w:t xml:space="preserve"> </w:t>
+              </w:r>
+            </w:ins>
+            <w:del w:id="13" w:author="Microsoft Office User" w:date="2022-07-09T20:38:00Z">
+              <w:r>
+                <w:rPr>
+                  <w:rFonts w:ascii="Calibri Light" w:eastAsia="Calibri" w:hAnsi="Calibri Light" w:cs="Calibri Light"/>
+                  <w:color w:val="000000"/>
+                  <w:sz w:val="20"/>
+                  <w:szCs w:val="20"/>
+                </w:rPr>
+                <w:delText>Scientific Practice</w:delText>
+              </w:r>
+            </w:del>
+          </w:p>
+          <w:p>
+            <w:pPr>
+              <w:rPr>
+                <w:rFonts w:ascii="Calibri Light" w:eastAsia="Calibri" w:hAnsi="Calibri Light" w:cs="Calibri Light"/>
+                <w:color w:val="000000"/>
+                <w:sz w:val="20"/>
+                <w:szCs w:val="20"/>
+              </w:rPr>
+            </w:pPr>
+            <w:del w:id="14" w:author="Microsoft Office User" w:date="2022-07-09T20:38:00Z">
+              <w:r>
+                <w:rPr>
+                  <w:rFonts w:ascii="Calibri Light" w:eastAsia="Calibri" w:hAnsi="Calibri Light" w:cs="Calibri Light"/>
+                  <w:color w:val="000000"/>
+                  <w:sz w:val="20"/>
+                  <w:szCs w:val="20"/>
+                </w:rPr>
+                <w:delText>Data Science Workflow</w:delText>
+              </w:r>
+            </w:del>
           </w:p>
         </w:tc>
         <w:tc>
@@ -8060,15 +8112,28 @@
                 <w:szCs w:val="20"/>
               </w:rPr>
             </w:pPr>
-            <w:r>
-              <w:rPr>
-                <w:rFonts w:ascii="Calibri Light" w:eastAsia="Calibri" w:hAnsi="Calibri Light" w:cs="Calibri Light"/>
-                <w:color w:val="000000"/>
-                <w:sz w:val="20"/>
-                <w:szCs w:val="20"/>
-              </w:rPr>
-              <w:t>AE 07</w:t>
-            </w:r>
+            <w:del w:id="15" w:author="Microsoft Office User" w:date="2022-07-09T21:12:00Z">
+              <w:r>
+                <w:rPr>
+                  <w:rFonts w:ascii="Calibri Light" w:eastAsia="Calibri" w:hAnsi="Calibri Light" w:cs="Calibri Light"/>
+                  <w:color w:val="000000"/>
+                  <w:sz w:val="20"/>
+                  <w:szCs w:val="20"/>
+                </w:rPr>
+                <w:delText>AE 07</w:delText>
+              </w:r>
+            </w:del>
+            <w:ins w:id="16" w:author="Microsoft Office User" w:date="2022-07-09T21:12:00Z">
+              <w:r>
+                <w:rPr>
+                  <w:rFonts w:ascii="Calibri Light" w:eastAsia="Calibri" w:hAnsi="Calibri Light" w:cs="Calibri Light"/>
+                  <w:color w:val="000000"/>
+                  <w:sz w:val="20"/>
+                  <w:szCs w:val="20"/>
+                </w:rPr>
+                <w:t>Faith Integration Discussion</w:t>
+              </w:r>
+            </w:ins>
           </w:p>
         </w:tc>
         <w:tc>
@@ -8090,15 +8155,28 @@
                 <w:szCs w:val="20"/>
               </w:rPr>
             </w:pPr>
-            <w:r>
-              <w:rPr>
-                <w:rFonts w:ascii="Calibri Light" w:eastAsia="Calibri" w:hAnsi="Calibri Light" w:cs="Calibri Light"/>
-                <w:color w:val="000000"/>
-                <w:sz w:val="20"/>
-                <w:szCs w:val="20"/>
-              </w:rPr>
-              <w:t>Lab 07</w:t>
-            </w:r>
+            <w:ins w:id="17" w:author="Microsoft Office User" w:date="2022-07-09T20:57:00Z">
+              <w:r>
+                <w:rPr>
+                  <w:rFonts w:ascii="Calibri Light" w:eastAsia="Calibri" w:hAnsi="Calibri Light" w:cs="Calibri Light"/>
+                  <w:color w:val="000000"/>
+                  <w:sz w:val="20"/>
+                  <w:szCs w:val="20"/>
+                </w:rPr>
+                <w:t>Project Work Session</w:t>
+              </w:r>
+            </w:ins>
+            <w:del w:id="18" w:author="Microsoft Office User" w:date="2022-07-09T20:57:00Z">
+              <w:r>
+                <w:rPr>
+                  <w:rFonts w:ascii="Calibri Light" w:eastAsia="Calibri" w:hAnsi="Calibri Light" w:cs="Calibri Light"/>
+                  <w:color w:val="000000"/>
+                  <w:sz w:val="20"/>
+                  <w:szCs w:val="20"/>
+                </w:rPr>
+                <w:delText>Lab 07</w:delText>
+              </w:r>
+            </w:del>
           </w:p>
         </w:tc>
         <w:tc>
@@ -8120,15 +8198,37 @@
                 <w:szCs w:val="20"/>
               </w:rPr>
             </w:pPr>
-            <w:r>
-              <w:rPr>
-                <w:rFonts w:ascii="Calibri Light" w:eastAsia="Calibri" w:hAnsi="Calibri Light" w:cs="Calibri Light"/>
-                <w:color w:val="000000"/>
-                <w:sz w:val="20"/>
-                <w:szCs w:val="20"/>
-              </w:rPr>
-              <w:t>HW 03</w:t>
-            </w:r>
+            <w:ins w:id="19" w:author="Microsoft Office User" w:date="2022-07-09T21:06:00Z">
+              <w:r>
+                <w:rPr>
+                  <w:rFonts w:ascii="Calibri Light" w:eastAsia="Calibri" w:hAnsi="Calibri Light" w:cs="Calibri Light"/>
+                  <w:color w:val="000000"/>
+                  <w:sz w:val="20"/>
+                  <w:szCs w:val="20"/>
+                </w:rPr>
+                <w:t>HW 0</w:t>
+              </w:r>
+              <w:r>
+                <w:rPr>
+                  <w:rFonts w:ascii="Calibri Light" w:eastAsia="Calibri" w:hAnsi="Calibri Light" w:cs="Calibri Light"/>
+                  <w:color w:val="000000"/>
+                  <w:sz w:val="20"/>
+                  <w:szCs w:val="20"/>
+                </w:rPr>
+                <w:t>3</w:t>
+              </w:r>
+            </w:ins>
+            <w:del w:id="20" w:author="Microsoft Office User" w:date="2022-07-09T20:57:00Z">
+              <w:r>
+                <w:rPr>
+                  <w:rFonts w:ascii="Calibri Light" w:eastAsia="Calibri" w:hAnsi="Calibri Light" w:cs="Calibri Light"/>
+                  <w:color w:val="000000"/>
+                  <w:sz w:val="20"/>
+                  <w:szCs w:val="20"/>
+                </w:rPr>
+                <w:delText>HW 03</w:delText>
+              </w:r>
+            </w:del>
           </w:p>
         </w:tc>
       </w:tr>
@@ -8229,15 +8329,28 @@
                 <w:szCs w:val="20"/>
               </w:rPr>
             </w:pPr>
-            <w:r>
-              <w:rPr>
-                <w:rFonts w:ascii="Calibri Light" w:eastAsia="Calibri" w:hAnsi="Calibri Light" w:cs="Calibri Light"/>
-                <w:color w:val="000000"/>
-                <w:sz w:val="20"/>
-                <w:szCs w:val="20"/>
-              </w:rPr>
-              <w:t>Data Ethics</w:t>
-            </w:r>
+            <w:ins w:id="21" w:author="Microsoft Office User" w:date="2022-07-09T20:55:00Z">
+              <w:r>
+                <w:rPr>
+                  <w:rFonts w:ascii="Calibri Light" w:eastAsia="Calibri" w:hAnsi="Calibri Light" w:cs="Calibri Light"/>
+                  <w:color w:val="000000"/>
+                  <w:sz w:val="20"/>
+                  <w:szCs w:val="20"/>
+                </w:rPr>
+                <w:t>Simple &amp; Multiple Linear Regression</w:t>
+              </w:r>
+            </w:ins>
+            <w:del w:id="22" w:author="Microsoft Office User" w:date="2022-07-09T20:38:00Z">
+              <w:r>
+                <w:rPr>
+                  <w:rFonts w:ascii="Calibri Light" w:eastAsia="Calibri" w:hAnsi="Calibri Light" w:cs="Calibri Light"/>
+                  <w:color w:val="000000"/>
+                  <w:sz w:val="20"/>
+                  <w:szCs w:val="20"/>
+                </w:rPr>
+                <w:delText>Data Ethics</w:delText>
+              </w:r>
+            </w:del>
           </w:p>
         </w:tc>
         <w:tc>
@@ -8266,8 +8379,30 @@
                 <w:sz w:val="20"/>
                 <w:szCs w:val="20"/>
               </w:rPr>
-              <w:t>AE 08</w:t>
+              <w:t>AE 0</w:t>
             </w:r>
+            <w:ins w:id="23" w:author="Microsoft Office User" w:date="2022-07-09T21:16:00Z">
+              <w:r>
+                <w:rPr>
+                  <w:rFonts w:ascii="Calibri Light" w:eastAsia="Calibri" w:hAnsi="Calibri Light" w:cs="Calibri Light"/>
+                  <w:color w:val="000000"/>
+                  <w:sz w:val="20"/>
+                  <w:szCs w:val="20"/>
+                </w:rPr>
+                <w:t>7</w:t>
+              </w:r>
+            </w:ins>
+            <w:del w:id="24" w:author="Microsoft Office User" w:date="2022-07-09T21:16:00Z">
+              <w:r>
+                <w:rPr>
+                  <w:rFonts w:ascii="Calibri Light" w:eastAsia="Calibri" w:hAnsi="Calibri Light" w:cs="Calibri Light"/>
+                  <w:color w:val="000000"/>
+                  <w:sz w:val="20"/>
+                  <w:szCs w:val="20"/>
+                </w:rPr>
+                <w:delText>8</w:delText>
+              </w:r>
+            </w:del>
           </w:p>
         </w:tc>
         <w:tc>
@@ -8289,15 +8424,39 @@
                 <w:szCs w:val="20"/>
               </w:rPr>
             </w:pPr>
-            <w:r>
-              <w:rPr>
-                <w:rFonts w:ascii="Calibri Light" w:eastAsia="Calibri" w:hAnsi="Calibri Light" w:cs="Calibri Light"/>
-                <w:color w:val="000000"/>
-                <w:sz w:val="20"/>
-                <w:szCs w:val="20"/>
-              </w:rPr>
-              <w:t>Project Work Session</w:t>
-            </w:r>
+            <w:ins w:id="25" w:author="Microsoft Office User" w:date="2022-07-09T20:58:00Z">
+              <w:r>
+                <w:rPr>
+                  <w:rFonts w:ascii="Calibri Light" w:eastAsia="Calibri" w:hAnsi="Calibri Light" w:cs="Calibri Light"/>
+                  <w:color w:val="000000"/>
+                  <w:sz w:val="20"/>
+                  <w:szCs w:val="20"/>
+                </w:rPr>
+                <w:t>Lab 0</w:t>
+              </w:r>
+            </w:ins>
+            <w:ins w:id="26" w:author="Microsoft Office User" w:date="2022-07-09T21:07:00Z">
+              <w:r>
+                <w:rPr>
+                  <w:rFonts w:ascii="Calibri Light" w:eastAsia="Calibri" w:hAnsi="Calibri Light" w:cs="Calibri Light"/>
+                  <w:color w:val="000000"/>
+                  <w:sz w:val="20"/>
+                  <w:szCs w:val="20"/>
+                </w:rPr>
+                <w:t>7</w:t>
+              </w:r>
+            </w:ins>
+            <w:del w:id="27" w:author="Microsoft Office User" w:date="2022-07-09T20:57:00Z">
+              <w:r>
+                <w:rPr>
+                  <w:rFonts w:ascii="Calibri Light" w:eastAsia="Calibri" w:hAnsi="Calibri Light" w:cs="Calibri Light"/>
+                  <w:color w:val="000000"/>
+                  <w:sz w:val="20"/>
+                  <w:szCs w:val="20"/>
+                </w:rPr>
+                <w:delText>Project Work Session</w:delText>
+              </w:r>
+            </w:del>
           </w:p>
         </w:tc>
         <w:tc>
@@ -8319,15 +8478,28 @@
                 <w:szCs w:val="20"/>
               </w:rPr>
             </w:pPr>
-            <w:r>
-              <w:rPr>
-                <w:rFonts w:ascii="Calibri Light" w:eastAsia="Calibri" w:hAnsi="Calibri Light" w:cs="Calibri Light"/>
-                <w:color w:val="000000"/>
-                <w:sz w:val="20"/>
-                <w:szCs w:val="20"/>
-              </w:rPr>
-              <w:t>Project cleaning &amp; EDA</w:t>
-            </w:r>
+            <w:ins w:id="28" w:author="Microsoft Office User" w:date="2022-07-09T21:04:00Z">
+              <w:r>
+                <w:rPr>
+                  <w:rFonts w:ascii="Calibri Light" w:eastAsia="Calibri" w:hAnsi="Calibri Light" w:cs="Calibri Light"/>
+                  <w:color w:val="000000"/>
+                  <w:sz w:val="20"/>
+                  <w:szCs w:val="20"/>
+                </w:rPr>
+                <w:t>Project cleaning &amp; EDA</w:t>
+              </w:r>
+            </w:ins>
+            <w:del w:id="29" w:author="Microsoft Office User" w:date="2022-07-09T20:57:00Z">
+              <w:r>
+                <w:rPr>
+                  <w:rFonts w:ascii="Calibri Light" w:eastAsia="Calibri" w:hAnsi="Calibri Light" w:cs="Calibri Light"/>
+                  <w:color w:val="000000"/>
+                  <w:sz w:val="20"/>
+                  <w:szCs w:val="20"/>
+                </w:rPr>
+                <w:delText>Project cleaning &amp; EDA</w:delText>
+              </w:r>
+            </w:del>
           </w:p>
         </w:tc>
       </w:tr>
@@ -8428,15 +8600,28 @@
                 <w:szCs w:val="20"/>
               </w:rPr>
             </w:pPr>
-            <w:r>
-              <w:rPr>
-                <w:rFonts w:ascii="Calibri Light" w:eastAsia="Calibri" w:hAnsi="Calibri Light" w:cs="Calibri Light"/>
-                <w:color w:val="000000"/>
-                <w:sz w:val="20"/>
-                <w:szCs w:val="20"/>
-              </w:rPr>
-              <w:t>Simple &amp; Multiple Linear Regression</w:t>
-            </w:r>
+            <w:ins w:id="30" w:author="Microsoft Office User" w:date="2022-07-09T20:55:00Z">
+              <w:r>
+                <w:rPr>
+                  <w:rFonts w:ascii="Calibri Light" w:eastAsia="Calibri" w:hAnsi="Calibri Light" w:cs="Calibri Light"/>
+                  <w:color w:val="000000"/>
+                  <w:sz w:val="20"/>
+                  <w:szCs w:val="20"/>
+                </w:rPr>
+                <w:t>Logistic Regression</w:t>
+              </w:r>
+            </w:ins>
+            <w:del w:id="31" w:author="Microsoft Office User" w:date="2022-07-09T20:55:00Z">
+              <w:r>
+                <w:rPr>
+                  <w:rFonts w:ascii="Calibri Light" w:eastAsia="Calibri" w:hAnsi="Calibri Light" w:cs="Calibri Light"/>
+                  <w:color w:val="000000"/>
+                  <w:sz w:val="20"/>
+                  <w:szCs w:val="20"/>
+                </w:rPr>
+                <w:delText>Simple &amp; Multiple Linear Regression</w:delText>
+              </w:r>
+            </w:del>
           </w:p>
         </w:tc>
         <w:tc>
@@ -8465,8 +8650,30 @@
                 <w:sz w:val="20"/>
                 <w:szCs w:val="20"/>
               </w:rPr>
-              <w:t>AE 09</w:t>
+              <w:t>AE 0</w:t>
             </w:r>
+            <w:ins w:id="32" w:author="Microsoft Office User" w:date="2022-07-09T21:16:00Z">
+              <w:r>
+                <w:rPr>
+                  <w:rFonts w:ascii="Calibri Light" w:eastAsia="Calibri" w:hAnsi="Calibri Light" w:cs="Calibri Light"/>
+                  <w:color w:val="000000"/>
+                  <w:sz w:val="20"/>
+                  <w:szCs w:val="20"/>
+                </w:rPr>
+                <w:t>8</w:t>
+              </w:r>
+            </w:ins>
+            <w:del w:id="33" w:author="Microsoft Office User" w:date="2022-07-09T21:16:00Z">
+              <w:r>
+                <w:rPr>
+                  <w:rFonts w:ascii="Calibri Light" w:eastAsia="Calibri" w:hAnsi="Calibri Light" w:cs="Calibri Light"/>
+                  <w:color w:val="000000"/>
+                  <w:sz w:val="20"/>
+                  <w:szCs w:val="20"/>
+                </w:rPr>
+                <w:delText>9</w:delText>
+              </w:r>
+            </w:del>
           </w:p>
         </w:tc>
         <w:tc>
@@ -8488,15 +8695,39 @@
                 <w:szCs w:val="20"/>
               </w:rPr>
             </w:pPr>
-            <w:r>
-              <w:rPr>
-                <w:rFonts w:ascii="Calibri Light" w:eastAsia="Calibri" w:hAnsi="Calibri Light" w:cs="Calibri Light"/>
-                <w:color w:val="000000"/>
-                <w:sz w:val="20"/>
-                <w:szCs w:val="20"/>
-              </w:rPr>
-              <w:t>Lab 08</w:t>
-            </w:r>
+            <w:ins w:id="34" w:author="Microsoft Office User" w:date="2022-07-09T20:58:00Z">
+              <w:r>
+                <w:rPr>
+                  <w:rFonts w:ascii="Calibri Light" w:eastAsia="Calibri" w:hAnsi="Calibri Light" w:cs="Calibri Light"/>
+                  <w:color w:val="000000"/>
+                  <w:sz w:val="20"/>
+                  <w:szCs w:val="20"/>
+                </w:rPr>
+                <w:t>Lab 0</w:t>
+              </w:r>
+            </w:ins>
+            <w:ins w:id="35" w:author="Microsoft Office User" w:date="2022-07-09T21:07:00Z">
+              <w:r>
+                <w:rPr>
+                  <w:rFonts w:ascii="Calibri Light" w:eastAsia="Calibri" w:hAnsi="Calibri Light" w:cs="Calibri Light"/>
+                  <w:color w:val="000000"/>
+                  <w:sz w:val="20"/>
+                  <w:szCs w:val="20"/>
+                </w:rPr>
+                <w:t>8</w:t>
+              </w:r>
+            </w:ins>
+            <w:del w:id="36" w:author="Microsoft Office User" w:date="2022-07-09T20:58:00Z">
+              <w:r>
+                <w:rPr>
+                  <w:rFonts w:ascii="Calibri Light" w:eastAsia="Calibri" w:hAnsi="Calibri Light" w:cs="Calibri Light"/>
+                  <w:color w:val="000000"/>
+                  <w:sz w:val="20"/>
+                  <w:szCs w:val="20"/>
+                </w:rPr>
+                <w:delText>Lab 08</w:delText>
+              </w:r>
+            </w:del>
           </w:p>
         </w:tc>
         <w:tc>
@@ -8518,15 +8749,39 @@
                 <w:szCs w:val="20"/>
               </w:rPr>
             </w:pPr>
-            <w:r>
-              <w:rPr>
-                <w:rFonts w:ascii="Calibri Light" w:eastAsia="Calibri" w:hAnsi="Calibri Light" w:cs="Calibri Light"/>
-                <w:color w:val="000000"/>
-                <w:sz w:val="20"/>
-                <w:szCs w:val="20"/>
-              </w:rPr>
-              <w:t>HW 04</w:t>
-            </w:r>
+            <w:ins w:id="37" w:author="Microsoft Office User" w:date="2022-07-09T20:58:00Z">
+              <w:r>
+                <w:rPr>
+                  <w:rFonts w:ascii="Calibri Light" w:eastAsia="Calibri" w:hAnsi="Calibri Light" w:cs="Calibri Light"/>
+                  <w:color w:val="000000"/>
+                  <w:sz w:val="20"/>
+                  <w:szCs w:val="20"/>
+                </w:rPr>
+                <w:t>HW 0</w:t>
+              </w:r>
+            </w:ins>
+            <w:ins w:id="38" w:author="Microsoft Office User" w:date="2022-07-09T21:06:00Z">
+              <w:r>
+                <w:rPr>
+                  <w:rFonts w:ascii="Calibri Light" w:eastAsia="Calibri" w:hAnsi="Calibri Light" w:cs="Calibri Light"/>
+                  <w:color w:val="000000"/>
+                  <w:sz w:val="20"/>
+                  <w:szCs w:val="20"/>
+                </w:rPr>
+                <w:t>4</w:t>
+              </w:r>
+            </w:ins>
+            <w:del w:id="39" w:author="Microsoft Office User" w:date="2022-07-09T20:58:00Z">
+              <w:r>
+                <w:rPr>
+                  <w:rFonts w:ascii="Calibri Light" w:eastAsia="Calibri" w:hAnsi="Calibri Light" w:cs="Calibri Light"/>
+                  <w:color w:val="000000"/>
+                  <w:sz w:val="20"/>
+                  <w:szCs w:val="20"/>
+                </w:rPr>
+                <w:delText>HW 04</w:delText>
+              </w:r>
+            </w:del>
           </w:p>
         </w:tc>
       </w:tr>
@@ -8621,21 +8876,56 @@
           <w:p>
             <w:pPr>
               <w:rPr>
-                <w:rFonts w:ascii="Calibri Light" w:eastAsia="Calibri" w:hAnsi="Calibri Light" w:cs="Calibri Light"/>
-                <w:color w:val="000000"/>
-                <w:sz w:val="20"/>
-                <w:szCs w:val="20"/>
-              </w:rPr>
-            </w:pPr>
-            <w:r>
-              <w:rPr>
-                <w:rFonts w:ascii="Calibri Light" w:eastAsia="Calibri" w:hAnsi="Calibri Light" w:cs="Calibri Light"/>
-                <w:color w:val="000000"/>
-                <w:sz w:val="20"/>
-                <w:szCs w:val="20"/>
-              </w:rPr>
-              <w:t>Logistic Regression</w:t>
-            </w:r>
+                <w:ins w:id="40" w:author="Microsoft Office User" w:date="2022-07-09T20:55:00Z"/>
+                <w:rFonts w:ascii="Calibri Light" w:eastAsia="Calibri" w:hAnsi="Calibri Light" w:cs="Calibri Light"/>
+                <w:color w:val="000000"/>
+                <w:sz w:val="20"/>
+                <w:szCs w:val="20"/>
+              </w:rPr>
+            </w:pPr>
+            <w:ins w:id="41" w:author="Microsoft Office User" w:date="2022-07-09T20:55:00Z">
+              <w:r>
+                <w:rPr>
+                  <w:rFonts w:ascii="Calibri Light" w:eastAsia="Calibri" w:hAnsi="Calibri Light" w:cs="Calibri Light"/>
+                  <w:color w:val="000000"/>
+                  <w:sz w:val="20"/>
+                  <w:szCs w:val="20"/>
+                </w:rPr>
+                <w:t>Feature Engineering</w:t>
+              </w:r>
+            </w:ins>
+          </w:p>
+          <w:p>
+            <w:pPr>
+              <w:rPr>
+                <w:rFonts w:ascii="Calibri Light" w:eastAsia="Calibri" w:hAnsi="Calibri Light" w:cs="Calibri Light"/>
+                <w:color w:val="000000"/>
+                <w:sz w:val="20"/>
+                <w:szCs w:val="20"/>
+              </w:rPr>
+            </w:pPr>
+            <w:ins w:id="42" w:author="Microsoft Office User" w:date="2022-07-09T20:55:00Z">
+              <w:r>
+                <w:rPr>
+                  <w:rFonts w:ascii="Calibri Light" w:eastAsia="Calibri" w:hAnsi="Calibri Light" w:cs="Calibri Light"/>
+                  <w:color w:val="000000"/>
+                  <w:sz w:val="20"/>
+                  <w:szCs w:val="20"/>
+                </w:rPr>
+                <w:t>Cross Validation</w:t>
+              </w:r>
+            </w:ins>
+            <w:del w:id="43" w:author="Microsoft Office User" w:date="2022-07-09T20:55:00Z">
+              <w:r>
+                <w:rPr>
+                  <w:rFonts w:ascii="Calibri Light" w:eastAsia="Calibri" w:hAnsi="Calibri Light" w:cs="Calibri Light"/>
+                  <w:color w:val="000000"/>
+                  <w:sz w:val="20"/>
+                  <w:szCs w:val="20"/>
+                </w:rPr>
+                <w:delText>Logistic Regression</w:delText>
+              </w:r>
+            </w:del>
           </w:p>
         </w:tc>
         <w:tc>
@@ -8687,15 +8977,39 @@
                 <w:szCs w:val="20"/>
               </w:rPr>
             </w:pPr>
-            <w:r>
-              <w:rPr>
-                <w:rFonts w:ascii="Calibri Light" w:eastAsia="Calibri" w:hAnsi="Calibri Light" w:cs="Calibri Light"/>
-                <w:color w:val="000000"/>
-                <w:sz w:val="20"/>
-                <w:szCs w:val="20"/>
-              </w:rPr>
-              <w:t>Lab 09</w:t>
-            </w:r>
+            <w:ins w:id="44" w:author="Microsoft Office User" w:date="2022-07-09T20:58:00Z">
+              <w:r>
+                <w:rPr>
+                  <w:rFonts w:ascii="Calibri Light" w:eastAsia="Calibri" w:hAnsi="Calibri Light" w:cs="Calibri Light"/>
+                  <w:color w:val="000000"/>
+                  <w:sz w:val="20"/>
+                  <w:szCs w:val="20"/>
+                </w:rPr>
+                <w:t xml:space="preserve">Lab </w:t>
+              </w:r>
+            </w:ins>
+            <w:ins w:id="45" w:author="Microsoft Office User" w:date="2022-07-09T21:07:00Z">
+              <w:r>
+                <w:rPr>
+                  <w:rFonts w:ascii="Calibri Light" w:eastAsia="Calibri" w:hAnsi="Calibri Light" w:cs="Calibri Light"/>
+                  <w:color w:val="000000"/>
+                  <w:sz w:val="20"/>
+                  <w:szCs w:val="20"/>
+                </w:rPr>
+                <w:t>09</w:t>
+              </w:r>
+            </w:ins>
+            <w:del w:id="46" w:author="Microsoft Office User" w:date="2022-07-09T20:58:00Z">
+              <w:r>
+                <w:rPr>
+                  <w:rFonts w:ascii="Calibri Light" w:eastAsia="Calibri" w:hAnsi="Calibri Light" w:cs="Calibri Light"/>
+                  <w:color w:val="000000"/>
+                  <w:sz w:val="20"/>
+                  <w:szCs w:val="20"/>
+                </w:rPr>
+                <w:delText>Lab 09</w:delText>
+              </w:r>
+            </w:del>
           </w:p>
         </w:tc>
         <w:tc>
@@ -8717,15 +9031,28 @@
                 <w:szCs w:val="20"/>
               </w:rPr>
             </w:pPr>
-            <w:r>
-              <w:rPr>
-                <w:rFonts w:ascii="Calibri Light" w:eastAsia="Calibri" w:hAnsi="Calibri Light" w:cs="Calibri Light"/>
-                <w:color w:val="000000"/>
-                <w:sz w:val="20"/>
-                <w:szCs w:val="20"/>
-              </w:rPr>
-              <w:t>HW 05</w:t>
-            </w:r>
+            <w:ins w:id="47" w:author="Microsoft Office User" w:date="2022-07-09T20:58:00Z">
+              <w:r>
+                <w:rPr>
+                  <w:rFonts w:ascii="Calibri Light" w:eastAsia="Calibri" w:hAnsi="Calibri Light" w:cs="Calibri Light"/>
+                  <w:color w:val="000000"/>
+                  <w:sz w:val="20"/>
+                  <w:szCs w:val="20"/>
+                </w:rPr>
+                <w:t xml:space="preserve">Project Rough Draft </w:t>
+              </w:r>
+            </w:ins>
+            <w:del w:id="48" w:author="Microsoft Office User" w:date="2022-07-09T20:58:00Z">
+              <w:r>
+                <w:rPr>
+                  <w:rFonts w:ascii="Calibri Light" w:eastAsia="Calibri" w:hAnsi="Calibri Light" w:cs="Calibri Light"/>
+                  <w:color w:val="000000"/>
+                  <w:sz w:val="20"/>
+                  <w:szCs w:val="20"/>
+                </w:rPr>
+                <w:delText>HW 05</w:delText>
+              </w:r>
+            </w:del>
           </w:p>
         </w:tc>
       </w:tr>
@@ -8820,40 +9147,78 @@
           <w:p>
             <w:pPr>
               <w:rPr>
-                <w:rFonts w:ascii="Calibri Light" w:eastAsia="Calibri" w:hAnsi="Calibri Light" w:cs="Calibri Light"/>
-                <w:color w:val="000000"/>
-                <w:sz w:val="20"/>
-                <w:szCs w:val="20"/>
-              </w:rPr>
-            </w:pPr>
-            <w:r>
-              <w:rPr>
-                <w:rFonts w:ascii="Calibri Light" w:eastAsia="Calibri" w:hAnsi="Calibri Light" w:cs="Calibri Light"/>
-                <w:color w:val="000000"/>
-                <w:sz w:val="20"/>
-                <w:szCs w:val="20"/>
-              </w:rPr>
-              <w:t>Feature Engineering</w:t>
-            </w:r>
-          </w:p>
-          <w:p>
-            <w:pPr>
-              <w:rPr>
-                <w:rFonts w:ascii="Calibri Light" w:eastAsia="Calibri" w:hAnsi="Calibri Light" w:cs="Calibri Light"/>
-                <w:color w:val="000000"/>
-                <w:sz w:val="20"/>
-                <w:szCs w:val="20"/>
-              </w:rPr>
-            </w:pPr>
-            <w:r>
-              <w:rPr>
-                <w:rFonts w:ascii="Calibri Light" w:eastAsia="Calibri" w:hAnsi="Calibri Light" w:cs="Calibri Light"/>
-                <w:color w:val="000000"/>
-                <w:sz w:val="20"/>
-                <w:szCs w:val="20"/>
-              </w:rPr>
-              <w:t>Cross Validation</w:t>
-            </w:r>
+                <w:ins w:id="49" w:author="Microsoft Office User" w:date="2022-07-09T20:55:00Z"/>
+                <w:rFonts w:ascii="Calibri Light" w:eastAsia="Calibri" w:hAnsi="Calibri Light" w:cs="Calibri Light"/>
+                <w:color w:val="000000"/>
+                <w:sz w:val="20"/>
+                <w:szCs w:val="20"/>
+              </w:rPr>
+            </w:pPr>
+            <w:ins w:id="50" w:author="Microsoft Office User" w:date="2022-07-09T20:55:00Z">
+              <w:r>
+                <w:rPr>
+                  <w:rFonts w:ascii="Calibri Light" w:eastAsia="Calibri" w:hAnsi="Calibri Light" w:cs="Calibri Light"/>
+                  <w:color w:val="000000"/>
+                  <w:sz w:val="20"/>
+                  <w:szCs w:val="20"/>
+                </w:rPr>
+                <w:t>Uncertainty Quantification</w:t>
+              </w:r>
+            </w:ins>
+          </w:p>
+          <w:p>
+            <w:pPr>
+              <w:rPr>
+                <w:del w:id="51" w:author="Microsoft Office User" w:date="2022-07-09T20:55:00Z"/>
+                <w:rFonts w:ascii="Calibri Light" w:eastAsia="Calibri" w:hAnsi="Calibri Light" w:cs="Calibri Light"/>
+                <w:color w:val="000000"/>
+                <w:sz w:val="20"/>
+                <w:szCs w:val="20"/>
+              </w:rPr>
+            </w:pPr>
+            <w:ins w:id="52" w:author="Microsoft Office User" w:date="2022-07-09T20:55:00Z">
+              <w:r>
+                <w:rPr>
+                  <w:rFonts w:ascii="Calibri Light" w:eastAsia="Calibri" w:hAnsi="Calibri Light" w:cs="Calibri Light"/>
+                  <w:color w:val="000000"/>
+                  <w:sz w:val="20"/>
+                  <w:szCs w:val="20"/>
+                </w:rPr>
+                <w:t>Bootstrapping</w:t>
+              </w:r>
+            </w:ins>
+            <w:del w:id="53" w:author="Microsoft Office User" w:date="2022-07-09T20:55:00Z">
+              <w:r>
+                <w:rPr>
+                  <w:rFonts w:ascii="Calibri Light" w:eastAsia="Calibri" w:hAnsi="Calibri Light" w:cs="Calibri Light"/>
+                  <w:color w:val="000000"/>
+                  <w:sz w:val="20"/>
+                  <w:szCs w:val="20"/>
+                </w:rPr>
+                <w:delText>Feature Engineering</w:delText>
+              </w:r>
+            </w:del>
+          </w:p>
+          <w:p>
+            <w:pPr>
+              <w:rPr>
+                <w:rFonts w:ascii="Calibri Light" w:eastAsia="Calibri" w:hAnsi="Calibri Light" w:cs="Calibri Light"/>
+                <w:color w:val="000000"/>
+                <w:sz w:val="20"/>
+                <w:szCs w:val="20"/>
+              </w:rPr>
+            </w:pPr>
+            <w:del w:id="54" w:author="Microsoft Office User" w:date="2022-07-09T20:55:00Z">
+              <w:r>
+                <w:rPr>
+                  <w:rFonts w:ascii="Calibri Light" w:eastAsia="Calibri" w:hAnsi="Calibri Light" w:cs="Calibri Light"/>
+                  <w:color w:val="000000"/>
+                  <w:sz w:val="20"/>
+                  <w:szCs w:val="20"/>
+                </w:rPr>
+                <w:delText>Cross Validation</w:delText>
+              </w:r>
+            </w:del>
           </w:p>
         </w:tc>
         <w:tc>
@@ -8905,15 +9270,39 @@
                 <w:szCs w:val="20"/>
               </w:rPr>
             </w:pPr>
-            <w:r>
-              <w:rPr>
-                <w:rFonts w:ascii="Calibri Light" w:eastAsia="Calibri" w:hAnsi="Calibri Light" w:cs="Calibri Light"/>
-                <w:color w:val="000000"/>
-                <w:sz w:val="20"/>
-                <w:szCs w:val="20"/>
-              </w:rPr>
-              <w:t>Lab 10</w:t>
-            </w:r>
+            <w:ins w:id="55" w:author="Microsoft Office User" w:date="2022-07-09T20:58:00Z">
+              <w:r>
+                <w:rPr>
+                  <w:rFonts w:ascii="Calibri Light" w:eastAsia="Calibri" w:hAnsi="Calibri Light" w:cs="Calibri Light"/>
+                  <w:color w:val="000000"/>
+                  <w:sz w:val="20"/>
+                  <w:szCs w:val="20"/>
+                </w:rPr>
+                <w:t>Lab 1</w:t>
+              </w:r>
+            </w:ins>
+            <w:ins w:id="56" w:author="Microsoft Office User" w:date="2022-07-09T21:07:00Z">
+              <w:r>
+                <w:rPr>
+                  <w:rFonts w:ascii="Calibri Light" w:eastAsia="Calibri" w:hAnsi="Calibri Light" w:cs="Calibri Light"/>
+                  <w:color w:val="000000"/>
+                  <w:sz w:val="20"/>
+                  <w:szCs w:val="20"/>
+                </w:rPr>
+                <w:t>0</w:t>
+              </w:r>
+            </w:ins>
+            <w:del w:id="57" w:author="Microsoft Office User" w:date="2022-07-09T20:58:00Z">
+              <w:r>
+                <w:rPr>
+                  <w:rFonts w:ascii="Calibri Light" w:eastAsia="Calibri" w:hAnsi="Calibri Light" w:cs="Calibri Light"/>
+                  <w:color w:val="000000"/>
+                  <w:sz w:val="20"/>
+                  <w:szCs w:val="20"/>
+                </w:rPr>
+                <w:delText>Lab 10</w:delText>
+              </w:r>
+            </w:del>
           </w:p>
         </w:tc>
         <w:tc>
@@ -8935,15 +9324,28 @@
                 <w:szCs w:val="20"/>
               </w:rPr>
             </w:pPr>
-            <w:r>
-              <w:rPr>
-                <w:rFonts w:ascii="Calibri Light" w:eastAsia="Calibri" w:hAnsi="Calibri Light" w:cs="Calibri Light"/>
-                <w:color w:val="000000"/>
-                <w:sz w:val="20"/>
-                <w:szCs w:val="20"/>
-              </w:rPr>
-              <w:t xml:space="preserve">Project Rough Draft </w:t>
-            </w:r>
+            <w:ins w:id="58" w:author="Microsoft Office User" w:date="2022-07-09T21:07:00Z">
+              <w:r>
+                <w:rPr>
+                  <w:rFonts w:ascii="Calibri Light" w:eastAsia="Calibri" w:hAnsi="Calibri Light" w:cs="Calibri Light"/>
+                  <w:color w:val="000000"/>
+                  <w:sz w:val="20"/>
+                  <w:szCs w:val="20"/>
+                </w:rPr>
+                <w:t>HW 05</w:t>
+              </w:r>
+            </w:ins>
+            <w:del w:id="59" w:author="Microsoft Office User" w:date="2022-07-09T20:58:00Z">
+              <w:r>
+                <w:rPr>
+                  <w:rFonts w:ascii="Calibri Light" w:eastAsia="Calibri" w:hAnsi="Calibri Light" w:cs="Calibri Light"/>
+                  <w:color w:val="000000"/>
+                  <w:sz w:val="20"/>
+                  <w:szCs w:val="20"/>
+                </w:rPr>
+                <w:delText xml:space="preserve">Project Rough Draft </w:delText>
+              </w:r>
+            </w:del>
           </w:p>
         </w:tc>
       </w:tr>
@@ -9038,21 +9440,35 @@
           <w:p>
             <w:pPr>
               <w:rPr>
-                <w:rFonts w:ascii="Calibri Light" w:eastAsia="Calibri" w:hAnsi="Calibri Light" w:cs="Calibri Light"/>
-                <w:color w:val="000000"/>
-                <w:sz w:val="20"/>
-                <w:szCs w:val="20"/>
-              </w:rPr>
-            </w:pPr>
-            <w:r>
-              <w:rPr>
-                <w:rFonts w:ascii="Calibri Light" w:eastAsia="Calibri" w:hAnsi="Calibri Light" w:cs="Calibri Light"/>
-                <w:color w:val="000000"/>
-                <w:sz w:val="20"/>
-                <w:szCs w:val="20"/>
-              </w:rPr>
-              <w:t>Uncertainty Quantification</w:t>
-            </w:r>
+                <w:del w:id="60" w:author="Microsoft Office User" w:date="2022-07-09T20:55:00Z"/>
+                <w:rFonts w:ascii="Calibri Light" w:eastAsia="Calibri" w:hAnsi="Calibri Light" w:cs="Calibri Light"/>
+                <w:color w:val="000000"/>
+                <w:sz w:val="20"/>
+                <w:szCs w:val="20"/>
+              </w:rPr>
+            </w:pPr>
+            <w:ins w:id="61" w:author="Microsoft Office User" w:date="2022-07-09T21:07:00Z">
+              <w:r>
+                <w:rPr>
+                  <w:rFonts w:ascii="Calibri Light" w:eastAsia="Calibri" w:hAnsi="Calibri Light" w:cs="Calibri Light"/>
+                  <w:color w:val="000000"/>
+                  <w:sz w:val="20"/>
+                  <w:szCs w:val="20"/>
+                </w:rPr>
+                <w:t>Inference</w:t>
+              </w:r>
+            </w:ins>
+            <w:del w:id="62" w:author="Microsoft Office User" w:date="2022-07-09T20:55:00Z">
+              <w:r>
+                <w:rPr>
+                  <w:rFonts w:ascii="Calibri Light" w:eastAsia="Calibri" w:hAnsi="Calibri Light" w:cs="Calibri Light"/>
+                  <w:color w:val="000000"/>
+                  <w:sz w:val="20"/>
+                  <w:szCs w:val="20"/>
+                </w:rPr>
+                <w:delText>Uncertainty Quantification</w:delText>
+              </w:r>
+            </w:del>
           </w:p>
           <w:p>
             <w:pPr>
@@ -9065,15 +9481,17 @@
                 <w:szCs w:val="20"/>
               </w:rPr>
             </w:pPr>
-            <w:r>
-              <w:rPr>
-                <w:rFonts w:ascii="Calibri Light" w:eastAsia="Calibri" w:hAnsi="Calibri Light" w:cs="Calibri Light"/>
-                <w:color w:val="000000"/>
-                <w:sz w:val="20"/>
-                <w:szCs w:val="20"/>
-              </w:rPr>
-              <w:t>Bootstrapping</w:t>
-            </w:r>
+            <w:del w:id="63" w:author="Microsoft Office User" w:date="2022-07-09T20:55:00Z">
+              <w:r>
+                <w:rPr>
+                  <w:rFonts w:ascii="Calibri Light" w:eastAsia="Calibri" w:hAnsi="Calibri Light" w:cs="Calibri Light"/>
+                  <w:color w:val="000000"/>
+                  <w:sz w:val="20"/>
+                  <w:szCs w:val="20"/>
+                </w:rPr>
+                <w:delText>Bootstrapping</w:delText>
+              </w:r>
+            </w:del>
           </w:p>
         </w:tc>
         <w:tc>
@@ -9125,15 +9543,28 @@
                 <w:szCs w:val="20"/>
               </w:rPr>
             </w:pPr>
-            <w:r>
-              <w:rPr>
-                <w:rFonts w:ascii="Calibri Light" w:eastAsia="Calibri" w:hAnsi="Calibri Light" w:cs="Calibri Light"/>
-                <w:color w:val="000000"/>
-                <w:sz w:val="20"/>
-                <w:szCs w:val="20"/>
-              </w:rPr>
-              <w:t>Lab 11</w:t>
-            </w:r>
+            <w:ins w:id="64" w:author="Microsoft Office User" w:date="2022-07-09T21:07:00Z">
+              <w:r>
+                <w:rPr>
+                  <w:rFonts w:ascii="Calibri Light" w:eastAsia="Calibri" w:hAnsi="Calibri Light" w:cs="Calibri Light"/>
+                  <w:color w:val="000000"/>
+                  <w:sz w:val="20"/>
+                  <w:szCs w:val="20"/>
+                </w:rPr>
+                <w:t>Lab 11</w:t>
+              </w:r>
+            </w:ins>
+            <w:del w:id="65" w:author="Microsoft Office User" w:date="2022-07-09T20:58:00Z">
+              <w:r>
+                <w:rPr>
+                  <w:rFonts w:ascii="Calibri Light" w:eastAsia="Calibri" w:hAnsi="Calibri Light" w:cs="Calibri Light"/>
+                  <w:color w:val="000000"/>
+                  <w:sz w:val="20"/>
+                  <w:szCs w:val="20"/>
+                </w:rPr>
+                <w:delText>Lab 11</w:delText>
+              </w:r>
+            </w:del>
           </w:p>
         </w:tc>
         <w:tc>
@@ -9155,15 +9586,28 @@
                 <w:szCs w:val="20"/>
               </w:rPr>
             </w:pPr>
-            <w:r>
-              <w:rPr>
-                <w:rFonts w:ascii="Calibri Light" w:eastAsia="Calibri" w:hAnsi="Calibri Light" w:cs="Calibri Light"/>
-                <w:color w:val="000000"/>
-                <w:sz w:val="20"/>
-                <w:szCs w:val="20"/>
-              </w:rPr>
-              <w:t>SE 02</w:t>
-            </w:r>
+            <w:ins w:id="66" w:author="Microsoft Office User" w:date="2022-07-09T21:07:00Z">
+              <w:r>
+                <w:rPr>
+                  <w:rFonts w:ascii="Calibri Light" w:eastAsia="Calibri" w:hAnsi="Calibri Light" w:cs="Calibri Light"/>
+                  <w:color w:val="000000"/>
+                  <w:sz w:val="20"/>
+                  <w:szCs w:val="20"/>
+                </w:rPr>
+                <w:t>SE 02</w:t>
+              </w:r>
+            </w:ins>
+            <w:del w:id="67" w:author="Microsoft Office User" w:date="2022-07-09T20:58:00Z">
+              <w:r>
+                <w:rPr>
+                  <w:rFonts w:ascii="Calibri Light" w:eastAsia="Calibri" w:hAnsi="Calibri Light" w:cs="Calibri Light"/>
+                  <w:color w:val="000000"/>
+                  <w:sz w:val="20"/>
+                  <w:szCs w:val="20"/>
+                </w:rPr>
+                <w:delText>SE 02</w:delText>
+              </w:r>
+            </w:del>
           </w:p>
         </w:tc>
       </w:tr>
@@ -10024,7 +10468,6 @@
         </w:rPr>
         <w:t xml:space="preserve">Mine </w:t>
       </w:r>
-      <w:proofErr w:type="spellStart"/>
       <w:r>
         <w:rPr>
           <w:rFonts w:ascii="Calibri Light" w:hAnsi="Calibri Light" w:cs="Calibri Light"/>
@@ -10033,18 +10476,7 @@
           <w:szCs w:val="20"/>
           <w:shd w:val="clear" w:color="auto" w:fill="FCFCFC"/>
         </w:rPr>
-        <w:t>Çetinkaya-Rundel’s</w:t>
-      </w:r>
-      <w:proofErr w:type="spellEnd"/>
-      <w:r>
-        <w:rPr>
-          <w:rFonts w:ascii="Calibri Light" w:hAnsi="Calibri Light" w:cs="Calibri Light"/>
-          <w:color w:val="000000" w:themeColor="text1"/>
-          <w:sz w:val="20"/>
-          <w:szCs w:val="20"/>
-          <w:shd w:val="clear" w:color="auto" w:fill="FCFCFC"/>
-        </w:rPr>
-        <w:t xml:space="preserve"> </w:t>
+        <w:t xml:space="preserve">Çetinkaya-Rundel’s </w:t>
       </w:r>
       <w:hyperlink r:id="rId1" w:history="1">
         <w:r>
@@ -12686,6 +13118,13 @@
       <w:vertAlign w:val="superscript"/>
     </w:rPr>
   </w:style>
+  <w:style w:type="paragraph" w:styleId="Revision">
+    <w:name w:val="Revision"/>
+    <w:hidden/>
+    <w:uiPriority w:val="99"/>
+    <w:semiHidden/>
+    <w:rsid w:val="007F2CD6"/>
+  </w:style>
 </w:styles>
 </file>
 

</xml_diff>

<commit_message>
move hw 01 to week 3 - and update syllabus
</commit_message>
<xml_diff>
--- a/content/syllabus/MATH250_F22_syllabus.docx
+++ b/content/syllabus/MATH250_F22_syllabus.docx
@@ -7537,8 +7537,19 @@
                 <w:sz w:val="20"/>
                 <w:szCs w:val="20"/>
               </w:rPr>
-              <w:t>HW 01</w:t>
-            </w:r>
+              <w:t>SE 01</w:t>
+            </w:r>
+            <w:del w:id="0" w:author="Microsoft Office User" w:date="2022-09-03T22:47:00Z">
+              <w:r>
+                <w:rPr>
+                  <w:rFonts w:ascii="Calibri Light" w:eastAsia="Calibri" w:hAnsi="Calibri Light" w:cs="Calibri Light"/>
+                  <w:color w:val="000000"/>
+                  <w:sz w:val="20"/>
+                  <w:szCs w:val="20"/>
+                </w:rPr>
+                <w:delText>HW 01</w:delText>
+              </w:r>
+            </w:del>
           </w:p>
         </w:tc>
       </w:tr>
@@ -7758,15 +7769,28 @@
                 <w:szCs w:val="20"/>
               </w:rPr>
             </w:pPr>
-            <w:r>
-              <w:rPr>
-                <w:rFonts w:ascii="Calibri Light" w:eastAsia="Calibri" w:hAnsi="Calibri Light" w:cs="Calibri Light"/>
-                <w:color w:val="000000"/>
-                <w:sz w:val="20"/>
-                <w:szCs w:val="20"/>
-              </w:rPr>
-              <w:t>SE 01</w:t>
-            </w:r>
+            <w:ins w:id="1" w:author="Microsoft Office User" w:date="2022-09-03T22:47:00Z">
+              <w:r>
+                <w:rPr>
+                  <w:rFonts w:ascii="Calibri Light" w:eastAsia="Calibri" w:hAnsi="Calibri Light" w:cs="Calibri Light"/>
+                  <w:color w:val="000000"/>
+                  <w:sz w:val="20"/>
+                  <w:szCs w:val="20"/>
+                </w:rPr>
+                <w:t>HW 01</w:t>
+              </w:r>
+            </w:ins>
+            <w:del w:id="2" w:author="Microsoft Office User" w:date="2022-09-03T22:47:00Z">
+              <w:r>
+                <w:rPr>
+                  <w:rFonts w:ascii="Calibri Light" w:eastAsia="Calibri" w:hAnsi="Calibri Light" w:cs="Calibri Light"/>
+                  <w:color w:val="000000"/>
+                  <w:sz w:val="20"/>
+                  <w:szCs w:val="20"/>
+                </w:rPr>
+                <w:delText>SE 01</w:delText>
+              </w:r>
+            </w:del>
           </w:p>
         </w:tc>
       </w:tr>
@@ -12418,6 +12442,14 @@
     <w:abstractNumId w:val="4"/>
   </w:num>
 </w:numbering>
+</file>
+
+<file path=word/people.xml><?xml version="1.0" encoding="utf-8"?>
+<w15:people xmlns:wpc="http://schemas.microsoft.com/office/word/2010/wordprocessingCanvas" xmlns:cx="http://schemas.microsoft.com/office/drawing/2014/chartex" xmlns:cx1="http://schemas.microsoft.com/office/drawing/2015/9/8/chartex" xmlns:cx2="http://schemas.microsoft.com/office/drawing/2015/10/21/chartex" xmlns:cx3="http://schemas.microsoft.com/office/drawing/2016/5/9/chartex" xmlns:cx4="http://schemas.microsoft.com/office/drawing/2016/5/10/chartex" xmlns:cx5="http://schemas.microsoft.com/office/drawing/2016/5/11/chartex" xmlns:cx6="http://schemas.microsoft.com/office/drawing/2016/5/12/chartex" xmlns:cx7="http://schemas.microsoft.com/office/drawing/2016/5/13/chartex" xmlns:cx8="http://schemas.microsoft.com/office/drawing/2016/5/14/chartex" xmlns:mc="http://schemas.openxmlformats.org/markup-compatibility/2006" xmlns:aink="http://schemas.microsoft.com/office/drawing/2016/ink" xmlns:am3d="http://schemas.microsoft.com/office/drawing/2017/model3d" xmlns:o="urn:schemas-microsoft-com:office:office" xmlns:oel="http://schemas.microsoft.com/office/2019/extlst" xmlns:r="http://schemas.openxmlformats.org/officeDocument/2006/relationships" xmlns:m="http://schemas.openxmlformats.org/officeDocument/2006/math" xmlns:v="urn:schemas-microsoft-com:vml" xmlns:wp14="http://schemas.microsoft.com/office/word/2010/wordprocessingDrawing" xmlns:wp="http://schemas.openxmlformats.org/drawingml/2006/wordprocessingDrawing" xmlns:w10="urn:schemas-microsoft-com:office:word" xmlns:w="http://schemas.openxmlformats.org/wordprocessingml/2006/main" xmlns:w14="http://schemas.microsoft.com/office/word/2010/wordml" xmlns:w15="http://schemas.microsoft.com/office/word/2012/wordml" xmlns:w16cex="http://schemas.microsoft.com/office/word/2018/wordml/cex" xmlns:w16cid="http://schemas.microsoft.com/office/word/2016/wordml/cid" xmlns:w16="http://schemas.microsoft.com/office/word/2018/wordml" xmlns:w16sdtdh="http://schemas.microsoft.com/office/word/2020/wordml/sdtdatahash" xmlns:w16se="http://schemas.microsoft.com/office/word/2015/wordml/symex" xmlns:wpg="http://schemas.microsoft.com/office/word/2010/wordprocessingGroup" xmlns:wpi="http://schemas.microsoft.com/office/word/2010/wordprocessingInk" xmlns:wne="http://schemas.microsoft.com/office/word/2006/wordml" xmlns:wps="http://schemas.microsoft.com/office/word/2010/wordprocessingShape" mc:Ignorable="w14 w15 w16se w16cid w16 w16cex w16sdtdh wp14">
+  <w15:person w15:author="Microsoft Office User">
+    <w15:presenceInfo w15:providerId="None" w15:userId="Microsoft Office User"/>
+  </w15:person>
+</w15:people>
 </file>
 
 <file path=word/styles.xml><?xml version="1.0" encoding="utf-8"?>

</xml_diff>

<commit_message>
schedule updates - removed lab 08 / relabeled
</commit_message>
<xml_diff>
--- a/content/syllabus/MATH250_F22_syllabus.docx
+++ b/content/syllabus/MATH250_F22_syllabus.docx
@@ -6145,7 +6145,6 @@
           <w:szCs w:val="22"/>
         </w:rPr>
       </w:pPr>
-      <w:proofErr w:type="gramStart"/>
       <w:r>
         <w:rPr>
           <w:rFonts w:ascii="Calibri Light" w:eastAsia="Calibri" w:hAnsi="Calibri Light" w:cs="Calibri Light"/>
@@ -6157,21 +6156,7 @@
           <w:sz w:val="22"/>
           <w:szCs w:val="22"/>
         </w:rPr>
-        <w:t>TL;DR</w:t>
-      </w:r>
-      <w:proofErr w:type="gramEnd"/>
-      <w:r>
-        <w:rPr>
-          <w:rFonts w:ascii="Calibri Light" w:eastAsia="Calibri" w:hAnsi="Calibri Light" w:cs="Calibri Light"/>
-          <w:b/>
-          <w:bCs/>
-          <w:i/>
-          <w:iCs/>
-          <w:color w:val="000000"/>
-          <w:sz w:val="22"/>
-          <w:szCs w:val="22"/>
-        </w:rPr>
-        <w:t>: Don't cheat!</w:t>
+        <w:t>TL;DR: Don't cheat!</w:t>
       </w:r>
     </w:p>
     <w:p>
@@ -6287,27 +6272,7 @@
           <w:sz w:val="22"/>
           <w:szCs w:val="22"/>
         </w:rPr>
-        <w:t>: Unless explicitly stated otherwise, you may make use of online resources (</w:t>
-      </w:r>
-      <w:proofErr w:type="gramStart"/>
-      <w:r>
-        <w:rPr>
-          <w:rFonts w:ascii="Calibri Light" w:eastAsia="Calibri" w:hAnsi="Calibri Light" w:cs="Calibri Light"/>
-          <w:color w:val="000000"/>
-          <w:sz w:val="22"/>
-          <w:szCs w:val="22"/>
-        </w:rPr>
-        <w:t>e.g.</w:t>
-      </w:r>
-      <w:proofErr w:type="gramEnd"/>
-      <w:r>
-        <w:rPr>
-          <w:rFonts w:ascii="Calibri Light" w:eastAsia="Calibri" w:hAnsi="Calibri Light" w:cs="Calibri Light"/>
-          <w:color w:val="000000"/>
-          <w:sz w:val="22"/>
-          <w:szCs w:val="22"/>
-        </w:rPr>
-        <w:t xml:space="preserve"> </w:t>
+        <w:t xml:space="preserve">: Unless explicitly stated otherwise, you may make use of online resources (e.g. </w:t>
       </w:r>
       <w:proofErr w:type="spellStart"/>
       <w:r>
@@ -7657,27 +7622,7 @@
                 <w:sz w:val="20"/>
                 <w:szCs w:val="20"/>
               </w:rPr>
-              <w:t xml:space="preserve">Data </w:t>
-            </w:r>
-            <w:proofErr w:type="gramStart"/>
-            <w:r>
-              <w:rPr>
-                <w:rFonts w:ascii="Calibri Light" w:eastAsia="Calibri" w:hAnsi="Calibri Light" w:cs="Calibri Light"/>
-                <w:color w:val="000000"/>
-                <w:sz w:val="20"/>
-                <w:szCs w:val="20"/>
-              </w:rPr>
-              <w:t>wrangling</w:t>
-            </w:r>
-            <w:proofErr w:type="gramEnd"/>
-            <w:r>
-              <w:rPr>
-                <w:rFonts w:ascii="Calibri Light" w:eastAsia="Calibri" w:hAnsi="Calibri Light" w:cs="Calibri Light"/>
-                <w:color w:val="000000"/>
-                <w:sz w:val="20"/>
-                <w:szCs w:val="20"/>
-              </w:rPr>
-              <w:t xml:space="preserve"> </w:t>
+              <w:t xml:space="preserve">Data wrangling </w:t>
             </w:r>
             <w:r>
               <w:rPr>
@@ -9039,16 +8984,7 @@
                 <w:sz w:val="20"/>
                 <w:szCs w:val="20"/>
               </w:rPr>
-              <w:t>Lab 0</w:t>
-            </w:r>
-            <w:r>
-              <w:rPr>
-                <w:rFonts w:ascii="Calibri Light" w:eastAsia="Calibri" w:hAnsi="Calibri Light" w:cs="Calibri Light"/>
-                <w:color w:val="000000"/>
-                <w:sz w:val="20"/>
-                <w:szCs w:val="20"/>
-              </w:rPr>
-              <w:t>8</w:t>
+              <w:t>Project Work Session</w:t>
             </w:r>
           </w:p>
         </w:tc>
@@ -9293,7 +9229,16 @@
                 <w:sz w:val="20"/>
                 <w:szCs w:val="20"/>
               </w:rPr>
-              <w:t>09</w:t>
+              <w:t>0</w:t>
+            </w:r>
+            <w:r>
+              <w:rPr>
+                <w:rFonts w:ascii="Calibri Light" w:eastAsia="Calibri" w:hAnsi="Calibri Light" w:cs="Calibri Light"/>
+                <w:color w:val="000000"/>
+                <w:sz w:val="20"/>
+                <w:szCs w:val="20"/>
+              </w:rPr>
+              <w:t>8</w:t>
             </w:r>
           </w:p>
         </w:tc>
@@ -9520,16 +9465,16 @@
                 <w:sz w:val="20"/>
                 <w:szCs w:val="20"/>
               </w:rPr>
-              <w:t>Lab 1</w:t>
-            </w:r>
-            <w:r>
-              <w:rPr>
-                <w:rFonts w:ascii="Calibri Light" w:eastAsia="Calibri" w:hAnsi="Calibri Light" w:cs="Calibri Light"/>
-                <w:color w:val="000000"/>
-                <w:sz w:val="20"/>
-                <w:szCs w:val="20"/>
-              </w:rPr>
-              <w:t>0</w:t>
+              <w:t xml:space="preserve">Lab </w:t>
+            </w:r>
+            <w:r>
+              <w:rPr>
+                <w:rFonts w:ascii="Calibri Light" w:eastAsia="Calibri" w:hAnsi="Calibri Light" w:cs="Calibri Light"/>
+                <w:color w:val="000000"/>
+                <w:sz w:val="20"/>
+                <w:szCs w:val="20"/>
+              </w:rPr>
+              <w:t>09</w:t>
             </w:r>
           </w:p>
         </w:tc>
@@ -9739,7 +9684,16 @@
                 <w:sz w:val="20"/>
                 <w:szCs w:val="20"/>
               </w:rPr>
-              <w:t>Lab 11</w:t>
+              <w:t>Lab 1</w:t>
+            </w:r>
+            <w:r>
+              <w:rPr>
+                <w:rFonts w:ascii="Calibri Light" w:eastAsia="Calibri" w:hAnsi="Calibri Light" w:cs="Calibri Light"/>
+                <w:color w:val="000000"/>
+                <w:sz w:val="20"/>
+                <w:szCs w:val="20"/>
+              </w:rPr>
+              <w:t>0</w:t>
             </w:r>
           </w:p>
         </w:tc>

</xml_diff>